<commit_message>
apuntes diseño tema4 y 5
</commit_message>
<xml_diff>
--- a/Diseño/5.Tema4-Mecanicas.docx
+++ b/Diseño/5.Tema4-Mecanicas.docx
@@ -1,18 +1,31 @@
 
 <file path=word/document.xml><?xml version="1.0" encoding="utf-8"?>
-<w:document xmlns:wpc="http://schemas.microsoft.com/office/word/2010/wordprocessingCanvas" xmlns:cx="http://schemas.microsoft.com/office/drawing/2014/chartex" xmlns:cx1="http://schemas.microsoft.com/office/drawing/2015/9/8/chartex" xmlns:cx2="http://schemas.microsoft.com/office/drawing/2015/10/21/chartex" xmlns:cx3="http://schemas.microsoft.com/office/drawing/2016/5/9/chartex" xmlns:cx4="http://schemas.microsoft.com/office/drawing/2016/5/10/chartex" xmlns:cx5="http://schemas.microsoft.com/office/drawing/2016/5/11/chartex" xmlns:cx6="http://schemas.microsoft.com/office/drawing/2016/5/12/chartex" xmlns:cx7="http://schemas.microsoft.com/office/drawing/2016/5/13/chartex" xmlns:cx8="http://schemas.microsoft.com/office/drawing/2016/5/14/chartex" xmlns:mc="http://schemas.openxmlformats.org/markup-compatibility/2006" xmlns:aink="http://schemas.microsoft.com/office/drawing/2016/ink" xmlns:am3d="http://schemas.microsoft.com/office/drawing/2017/model3d" xmlns:o="urn:schemas-microsoft-com:office:office" xmlns:r="http://schemas.openxmlformats.org/officeDocument/2006/relationships" xmlns:m="http://schemas.openxmlformats.org/officeDocument/2006/math" xmlns:v="urn:schemas-microsoft-com:vml" xmlns:wp14="http://schemas.microsoft.com/office/word/2010/wordprocessingDrawing" xmlns:wp="http://schemas.openxmlformats.org/drawingml/2006/wordprocessingDrawing" xmlns:w10="urn:schemas-microsoft-com:office:word" xmlns:w="http://schemas.openxmlformats.org/wordprocessingml/2006/main" xmlns:w14="http://schemas.microsoft.com/office/word/2010/wordml" xmlns:w15="http://schemas.microsoft.com/office/word/2012/wordml" xmlns:w16cex="http://schemas.microsoft.com/office/word/2018/wordml/cex" xmlns:w16cid="http://schemas.microsoft.com/office/word/2016/wordml/cid" xmlns:w16="http://schemas.microsoft.com/office/word/2018/wordml" xmlns:w16sdtdh="http://schemas.microsoft.com/office/word/2020/wordml/sdtdatahash" xmlns:w16se="http://schemas.microsoft.com/office/word/2015/wordml/symex" xmlns:wpg="http://schemas.microsoft.com/office/word/2010/wordprocessingGroup" xmlns:wpi="http://schemas.microsoft.com/office/word/2010/wordprocessingInk" xmlns:wne="http://schemas.microsoft.com/office/word/2006/wordml" xmlns:wps="http://schemas.microsoft.com/office/word/2010/wordprocessingShape" mc:Ignorable="w14 w15 w16se w16cid w16 w16cex w16sdtdh wp14">
+<w:document xmlns:wpc="http://schemas.microsoft.com/office/word/2010/wordprocessingCanvas" xmlns:cx="http://schemas.microsoft.com/office/drawing/2014/chartex" xmlns:cx1="http://schemas.microsoft.com/office/drawing/2015/9/8/chartex" xmlns:cx2="http://schemas.microsoft.com/office/drawing/2015/10/21/chartex" xmlns:cx3="http://schemas.microsoft.com/office/drawing/2016/5/9/chartex" xmlns:cx4="http://schemas.microsoft.com/office/drawing/2016/5/10/chartex" xmlns:cx5="http://schemas.microsoft.com/office/drawing/2016/5/11/chartex" xmlns:cx6="http://schemas.microsoft.com/office/drawing/2016/5/12/chartex" xmlns:cx7="http://schemas.microsoft.com/office/drawing/2016/5/13/chartex" xmlns:cx8="http://schemas.microsoft.com/office/drawing/2016/5/14/chartex" xmlns:mc="http://schemas.openxmlformats.org/markup-compatibility/2006" xmlns:aink="http://schemas.microsoft.com/office/drawing/2016/ink" xmlns:am3d="http://schemas.microsoft.com/office/drawing/2017/model3d" xmlns:o="urn:schemas-microsoft-com:office:office" xmlns:oel="http://schemas.microsoft.com/office/2019/extlst" xmlns:r="http://schemas.openxmlformats.org/officeDocument/2006/relationships" xmlns:m="http://schemas.openxmlformats.org/officeDocument/2006/math" xmlns:v="urn:schemas-microsoft-com:vml" xmlns:wp14="http://schemas.microsoft.com/office/word/2010/wordprocessingDrawing" xmlns:wp="http://schemas.openxmlformats.org/drawingml/2006/wordprocessingDrawing" xmlns:w10="urn:schemas-microsoft-com:office:word" xmlns:w="http://schemas.openxmlformats.org/wordprocessingml/2006/main" xmlns:w14="http://schemas.microsoft.com/office/word/2010/wordml" xmlns:w15="http://schemas.microsoft.com/office/word/2012/wordml" xmlns:w16cex="http://schemas.microsoft.com/office/word/2018/wordml/cex" xmlns:w16cid="http://schemas.microsoft.com/office/word/2016/wordml/cid" xmlns:w16="http://schemas.microsoft.com/office/word/2018/wordml" xmlns:w16sdtdh="http://schemas.microsoft.com/office/word/2020/wordml/sdtdatahash" xmlns:w16se="http://schemas.microsoft.com/office/word/2015/wordml/symex" xmlns:wpg="http://schemas.microsoft.com/office/word/2010/wordprocessingGroup" xmlns:wpi="http://schemas.microsoft.com/office/word/2010/wordprocessingInk" xmlns:wne="http://schemas.microsoft.com/office/word/2006/wordml" xmlns:wps="http://schemas.microsoft.com/office/word/2010/wordprocessingShape" mc:Ignorable="w14 w15 w16se w16cid w16 w16cex w16sdtdh wp14">
   <w:body>
     <w:p>
       <w:pPr>
         <w:pStyle w:val="Ttulo1"/>
       </w:pPr>
-      <w:r>
-        <w:t>Gameplay de corto plazo</w:t>
-      </w:r>
-    </w:p>
-    <w:p>
-      <w:r>
-        <w:t>Mecánica = gameplay de corto plazo</w:t>
+      <w:proofErr w:type="spellStart"/>
+      <w:r>
+        <w:t>Gameplay</w:t>
+      </w:r>
+      <w:proofErr w:type="spellEnd"/>
+      <w:r>
+        <w:t xml:space="preserve"> de corto plazo</w:t>
+      </w:r>
+    </w:p>
+    <w:p>
+      <w:r>
+        <w:t xml:space="preserve">Mecánica = </w:t>
+      </w:r>
+      <w:proofErr w:type="spellStart"/>
+      <w:r>
+        <w:t>gameplay</w:t>
+      </w:r>
+      <w:proofErr w:type="spellEnd"/>
+      <w:r>
+        <w:t xml:space="preserve"> de corto plazo</w:t>
       </w:r>
     </w:p>
     <w:p>
@@ -22,7 +35,15 @@
     </w:p>
     <w:p>
       <w:r>
-        <w:t>El punto de partida es nuestro átomo de la Gameplay (lo tomamos como punto de partida).</w:t>
+        <w:t xml:space="preserve">El punto de partida es nuestro átomo de la </w:t>
+      </w:r>
+      <w:proofErr w:type="spellStart"/>
+      <w:r>
+        <w:t>Gameplay</w:t>
+      </w:r>
+      <w:proofErr w:type="spellEnd"/>
+      <w:r>
+        <w:t xml:space="preserve"> (lo tomamos como punto de partida).</w:t>
       </w:r>
     </w:p>
     <w:p>
@@ -83,7 +104,15 @@
     </w:p>
     <w:p>
       <w:r>
-        <w:t>Esto realmente apela a la gameplay de corto plazo</w:t>
+        <w:t xml:space="preserve">Esto realmente apela a la </w:t>
+      </w:r>
+      <w:proofErr w:type="spellStart"/>
+      <w:r>
+        <w:t>gameplay</w:t>
+      </w:r>
+      <w:proofErr w:type="spellEnd"/>
+      <w:r>
+        <w:t xml:space="preserve"> de corto plazo</w:t>
       </w:r>
     </w:p>
     <w:p/>
@@ -94,7 +123,15 @@
     </w:p>
     <w:p>
       <w:r>
-        <w:t>El control es lo de 1,2,3 y en ese momento muestras (es como el penalti del portero). Información ¿la hay? Parece un juego de azar pero no lo es. Estadísticamente cuando ganas tienes tendencia a repetir lo que has ganado y al revés.</w:t>
+        <w:t xml:space="preserve">El control es lo de 1,2,3 y en ese momento muestras (es como el penalti del portero). Información ¿la hay? Parece un juego de </w:t>
+      </w:r>
+      <w:proofErr w:type="gramStart"/>
+      <w:r>
+        <w:t>azar</w:t>
+      </w:r>
+      <w:proofErr w:type="gramEnd"/>
+      <w:r>
+        <w:t xml:space="preserve"> pero no lo es. Estadísticamente cuando ganas tienes tendencia a repetir lo que has ganado y al revés.</w:t>
       </w:r>
     </w:p>
     <w:p>
@@ -107,7 +144,15 @@
     </w:p>
     <w:p>
       <w:r>
-        <w:t>Reglas del tetris:</w:t>
+        <w:t xml:space="preserve">Reglas </w:t>
+      </w:r>
+      <w:proofErr w:type="gramStart"/>
+      <w:r>
+        <w:t>del tetris</w:t>
+      </w:r>
+      <w:proofErr w:type="gramEnd"/>
+      <w:r>
+        <w:t>:</w:t>
       </w:r>
     </w:p>
     <w:p>
@@ -143,7 +188,23 @@
         </w:numPr>
       </w:pPr>
       <w:r>
-        <w:t>Rotación (90 grados izq drcha)</w:t>
+        <w:t xml:space="preserve">Rotación (90 grados </w:t>
+      </w:r>
+      <w:proofErr w:type="spellStart"/>
+      <w:r>
+        <w:t>izq</w:t>
+      </w:r>
+      <w:proofErr w:type="spellEnd"/>
+      <w:r>
+        <w:t xml:space="preserve"> </w:t>
+      </w:r>
+      <w:proofErr w:type="spellStart"/>
+      <w:r>
+        <w:t>drcha</w:t>
+      </w:r>
+      <w:proofErr w:type="spellEnd"/>
+      <w:r>
+        <w:t>)</w:t>
       </w:r>
     </w:p>
     <w:p>
@@ -155,7 +216,23 @@
         </w:numPr>
       </w:pPr>
       <w:r>
-        <w:t>Desplazamiento (izq y drcha)</w:t>
+        <w:t>Desplazamiento (</w:t>
+      </w:r>
+      <w:proofErr w:type="spellStart"/>
+      <w:r>
+        <w:t>izq</w:t>
+      </w:r>
+      <w:proofErr w:type="spellEnd"/>
+      <w:r>
+        <w:t xml:space="preserve"> y </w:t>
+      </w:r>
+      <w:proofErr w:type="spellStart"/>
+      <w:r>
+        <w:t>drcha</w:t>
+      </w:r>
+      <w:proofErr w:type="spellEnd"/>
+      <w:r>
+        <w:t>)</w:t>
       </w:r>
     </w:p>
     <w:p>
@@ -188,8 +265,13 @@
       </w:r>
     </w:p>
     <w:p>
-      <w:r>
-        <w:t xml:space="preserve">Ec de la superficie de una esfera: x2 + y2 + z2 = R2, solo esos puntos pertenecen a la esfera. Los demás no. Nosotros con las mecánicas igual. Debe ser de una única forma. </w:t>
+      <w:proofErr w:type="spellStart"/>
+      <w:r>
+        <w:t>Ec</w:t>
+      </w:r>
+      <w:proofErr w:type="spellEnd"/>
+      <w:r>
+        <w:t xml:space="preserve"> de la superficie de una esfera: x2 + y2 + z2 = R2, solo esos puntos pertenecen a la esfera. Los demás no. Nosotros con las mecánicas igual. Debe ser de una única forma. </w:t>
       </w:r>
     </w:p>
     <w:p>
@@ -201,8 +283,13 @@
       <w:pPr>
         <w:pStyle w:val="Ttulo2"/>
       </w:pPr>
-      <w:r>
-        <w:t>Twitching (parpadear)</w:t>
+      <w:proofErr w:type="spellStart"/>
+      <w:r>
+        <w:t>Twitching</w:t>
+      </w:r>
+      <w:proofErr w:type="spellEnd"/>
+      <w:r>
+        <w:t xml:space="preserve"> (parpadear)</w:t>
       </w:r>
     </w:p>
     <w:p>
@@ -211,8 +298,37 @@
       </w:r>
     </w:p>
     <w:p>
-      <w:r>
-        <w:t>Ej: God Of War: hay que llenar u</w:t>
+      <w:proofErr w:type="spellStart"/>
+      <w:r>
+        <w:t>Ej</w:t>
+      </w:r>
+      <w:proofErr w:type="spellEnd"/>
+      <w:r>
+        <w:t xml:space="preserve">: </w:t>
+      </w:r>
+      <w:proofErr w:type="spellStart"/>
+      <w:r>
+        <w:t>God</w:t>
+      </w:r>
+      <w:proofErr w:type="spellEnd"/>
+      <w:r>
+        <w:t xml:space="preserve"> </w:t>
+      </w:r>
+      <w:proofErr w:type="spellStart"/>
+      <w:r>
+        <w:t>Of</w:t>
+      </w:r>
+      <w:proofErr w:type="spellEnd"/>
+      <w:r>
+        <w:t xml:space="preserve"> </w:t>
+      </w:r>
+      <w:proofErr w:type="spellStart"/>
+      <w:r>
+        <w:t>War</w:t>
+      </w:r>
+      <w:proofErr w:type="spellEnd"/>
+      <w:r>
+        <w:t>: hay que llenar u</w:t>
       </w:r>
       <w:r>
         <w:t>na barra pulsando un botón muchas veces.</w:t>
@@ -234,6 +350,7 @@
           <w:numId w:val="3"/>
         </w:numPr>
       </w:pPr>
+      <w:proofErr w:type="spellStart"/>
       <w:r>
         <w:rPr>
           <w:b/>
@@ -241,6 +358,7 @@
         </w:rPr>
         <w:t>Stamina</w:t>
       </w:r>
+      <w:proofErr w:type="spellEnd"/>
       <w:r>
         <w:t xml:space="preserve"> </w:t>
       </w:r>
@@ -275,7 +393,15 @@
         <w:ind w:left="48"/>
       </w:pPr>
       <w:r>
-        <w:t>Te hacen pensar que te estás cansando dándole muchas veces.</w:t>
+        <w:t xml:space="preserve">Te hacen pensar que te estás </w:t>
+      </w:r>
+      <w:proofErr w:type="gramStart"/>
+      <w:r>
+        <w:t>cansando dándole</w:t>
+      </w:r>
+      <w:proofErr w:type="gramEnd"/>
+      <w:r>
+        <w:t xml:space="preserve"> muchas veces.</w:t>
       </w:r>
     </w:p>
     <w:p>
@@ -283,7 +409,15 @@
         <w:ind w:left="48"/>
       </w:pPr>
       <w:r>
-        <w:t>Pero luego te pueden hacer también que poner una parte de precisión. X,X,Y,X</w:t>
+        <w:t xml:space="preserve">Pero luego te pueden hacer también que poner una parte de precisión. </w:t>
+      </w:r>
+      <w:proofErr w:type="gramStart"/>
+      <w:r>
+        <w:t>X,X</w:t>
+      </w:r>
+      <w:proofErr w:type="gramEnd"/>
+      <w:r>
+        <w:t>,Y,X</w:t>
       </w:r>
     </w:p>
     <w:p>
@@ -298,7 +432,15 @@
         <w:t>fatiga</w:t>
       </w:r>
       <w:r>
-        <w:t>. Una lucha de Street Fighter dura 45 segundos por eso.</w:t>
+        <w:t xml:space="preserve">. Una lucha de Street </w:t>
+      </w:r>
+      <w:proofErr w:type="spellStart"/>
+      <w:r>
+        <w:t>Fighter</w:t>
+      </w:r>
+      <w:proofErr w:type="spellEnd"/>
+      <w:r>
+        <w:t xml:space="preserve"> dura 45 segundos por eso.</w:t>
       </w:r>
     </w:p>
     <w:p>
@@ -313,7 +455,15 @@
         <w:t>ESFUERZO</w:t>
       </w:r>
       <w:r>
-        <w:t>, porq se siente natural. En la vida real requeriría un esfuerzo</w:t>
+        <w:t xml:space="preserve">, </w:t>
+      </w:r>
+      <w:proofErr w:type="spellStart"/>
+      <w:r>
+        <w:t>porq</w:t>
+      </w:r>
+      <w:proofErr w:type="spellEnd"/>
+      <w:r>
+        <w:t xml:space="preserve"> se siente natural. En la vida real requeriría un esfuerzo</w:t>
       </w:r>
     </w:p>
     <w:p/>
@@ -322,15 +472,28 @@
         <w:pStyle w:val="Ttulo2"/>
       </w:pPr>
       <w:r>
-        <w:t>Mecánica de puzzle</w:t>
-      </w:r>
-    </w:p>
-    <w:p>
+        <w:t xml:space="preserve">Mecánica de </w:t>
+      </w:r>
+      <w:proofErr w:type="spellStart"/>
+      <w:r>
+        <w:t>puzzle</w:t>
+      </w:r>
+      <w:proofErr w:type="spellEnd"/>
+    </w:p>
+    <w:p>
+      <w:proofErr w:type="spellStart"/>
       <w:r>
         <w:rPr>
           <w:lang w:val="en-US"/>
         </w:rPr>
-        <w:t xml:space="preserve">Ej: Mass Effect. </w:t>
+        <w:t>Ej</w:t>
+      </w:r>
+      <w:proofErr w:type="spellEnd"/>
+      <w:r>
+        <w:rPr>
+          <w:lang w:val="en-US"/>
+        </w:rPr>
+        <w:t xml:space="preserve">: Mass Effect. </w:t>
       </w:r>
       <w:r>
         <w:t>Hay una mecánica de hackear.</w:t>
@@ -338,6 +501,9 @@
     </w:p>
     <w:p>
       <w:r>
+        <w:rPr>
+          <w:noProof/>
+        </w:rPr>
         <w:drawing>
           <wp:inline distT="0" distB="0" distL="0" distR="0" wp14:anchorId="60D711E4" wp14:editId="1064E1E1">
             <wp:extent cx="1009650" cy="579401"/>
@@ -394,7 +560,15 @@
         </w:numPr>
       </w:pPr>
       <w:r>
-        <w:t xml:space="preserve">Interpretación (lectura): el puzzle hay que hacerlo rápido </w:t>
+        <w:t xml:space="preserve">Interpretación (lectura): el </w:t>
+      </w:r>
+      <w:proofErr w:type="spellStart"/>
+      <w:r>
+        <w:t>puzzle</w:t>
+      </w:r>
+      <w:proofErr w:type="spellEnd"/>
+      <w:r>
+        <w:t xml:space="preserve"> hay que hacerlo rápido </w:t>
       </w:r>
       <w:r>
         <w:sym w:font="Wingdings" w:char="F0E0"/>
@@ -428,7 +602,15 @@
         <w:ind w:left="48"/>
       </w:pPr>
       <w:r>
-        <w:t>Ejemplo: VR Big Saber. La mecánica es igual a la de antes. Vienen muros y tienes que esquivarlas. Tengo unas piezas y tengo que hacer el matching muy rápido y tengo que decidir.</w:t>
+        <w:t xml:space="preserve">Ejemplo: VR Big Saber. La mecánica es igual a la de antes. Vienen muros y tienes que esquivarlas. Tengo unas piezas y tengo que hacer el </w:t>
+      </w:r>
+      <w:proofErr w:type="spellStart"/>
+      <w:r>
+        <w:t>matching</w:t>
+      </w:r>
+      <w:proofErr w:type="spellEnd"/>
+      <w:r>
+        <w:t xml:space="preserve"> muy rápido y tengo que decidir.</w:t>
       </w:r>
     </w:p>
     <w:p>
@@ -470,22 +652,86 @@
         </w:numPr>
       </w:pPr>
       <w:r>
-        <w:t>Coches: voy a la curva, la curva viene y digo 3,2,1,… y giro</w:t>
-      </w:r>
-    </w:p>
-    <w:p>
-      <w:pPr>
-        <w:pStyle w:val="Prrafodelista"/>
-        <w:numPr>
-          <w:ilvl w:val="0"/>
-          <w:numId w:val="3"/>
-        </w:numPr>
-      </w:pPr>
-      <w:r>
-        <w:t xml:space="preserve">Combate batman: tradicionalmente era twitching (aquel que tiene el dedo mas rápido gana), hasta que llega batman y assassin’s creed. </w:t>
-      </w:r>
-      <w:r>
-        <w:t xml:space="preserve"> Pero no se puede hacer una aventura con twitching porq acabo muerto. Entonces lo derivo hacia aquí. Si el ataca, yo tengo un determinado tiempo para esquivar. Y yo aprovecho sus ventanas de oportunidad para atacar yo y ganar.</w:t>
+        <w:t>Coches: voy a la curva, la curva viene y digo 3,</w:t>
+      </w:r>
+      <w:proofErr w:type="gramStart"/>
+      <w:r>
+        <w:t>2,1,…</w:t>
+      </w:r>
+      <w:proofErr w:type="gramEnd"/>
+      <w:r>
+        <w:t xml:space="preserve"> y giro</w:t>
+      </w:r>
+    </w:p>
+    <w:p>
+      <w:pPr>
+        <w:pStyle w:val="Prrafodelista"/>
+        <w:numPr>
+          <w:ilvl w:val="0"/>
+          <w:numId w:val="3"/>
+        </w:numPr>
+      </w:pPr>
+      <w:r>
+        <w:t xml:space="preserve">Combate </w:t>
+      </w:r>
+      <w:proofErr w:type="spellStart"/>
+      <w:r>
+        <w:t>batman</w:t>
+      </w:r>
+      <w:proofErr w:type="spellEnd"/>
+      <w:r>
+        <w:t xml:space="preserve">: tradicionalmente era </w:t>
+      </w:r>
+      <w:proofErr w:type="spellStart"/>
+      <w:r>
+        <w:t>twitching</w:t>
+      </w:r>
+      <w:proofErr w:type="spellEnd"/>
+      <w:r>
+        <w:t xml:space="preserve"> (aquel que tiene el dedo </w:t>
+      </w:r>
+      <w:proofErr w:type="spellStart"/>
+      <w:r>
+        <w:t>mas</w:t>
+      </w:r>
+      <w:proofErr w:type="spellEnd"/>
+      <w:r>
+        <w:t xml:space="preserve"> rápido gana), hasta que llega </w:t>
+      </w:r>
+      <w:proofErr w:type="spellStart"/>
+      <w:r>
+        <w:t>batman</w:t>
+      </w:r>
+      <w:proofErr w:type="spellEnd"/>
+      <w:r>
+        <w:t xml:space="preserve"> y </w:t>
+      </w:r>
+      <w:proofErr w:type="spellStart"/>
+      <w:r>
+        <w:t>assassin’s</w:t>
+      </w:r>
+      <w:proofErr w:type="spellEnd"/>
+      <w:r>
+        <w:t xml:space="preserve"> creed. </w:t>
+      </w:r>
+      <w:r>
+        <w:t xml:space="preserve"> Pero no se puede hacer una aventura con </w:t>
+      </w:r>
+      <w:proofErr w:type="spellStart"/>
+      <w:r>
+        <w:t>twitching</w:t>
+      </w:r>
+      <w:proofErr w:type="spellEnd"/>
+      <w:r>
+        <w:t xml:space="preserve"> </w:t>
+      </w:r>
+      <w:proofErr w:type="spellStart"/>
+      <w:r>
+        <w:t>porq</w:t>
+      </w:r>
+      <w:proofErr w:type="spellEnd"/>
+      <w:r>
+        <w:t xml:space="preserve"> acabo muerto. Entonces lo derivo hacia aquí. Si el ataca, yo tengo un determinado tiempo para esquivar. Y yo aprovecho sus ventanas de oportunidad para atacar yo y ganar.</w:t>
       </w:r>
     </w:p>
     <w:p>
@@ -505,8 +751,13 @@
           <w:numId w:val="3"/>
         </w:numPr>
       </w:pPr>
-      <w:r>
-        <w:t>Souls: hay mucho castigo cuando no aprovechas tus ventanas.</w:t>
+      <w:proofErr w:type="spellStart"/>
+      <w:r>
+        <w:t>Souls</w:t>
+      </w:r>
+      <w:proofErr w:type="spellEnd"/>
+      <w:r>
+        <w:t>: hay mucho castigo cuando no aprovechas tus ventanas.</w:t>
       </w:r>
     </w:p>
     <w:p>
@@ -558,7 +809,39 @@
         <w:ind w:left="48"/>
       </w:pPr>
       <w:r>
-        <w:t>Por ejemplo el escalar de Shadow Of The Colosus.</w:t>
+        <w:t xml:space="preserve">Por </w:t>
+      </w:r>
+      <w:proofErr w:type="gramStart"/>
+      <w:r>
+        <w:t>ejemplo</w:t>
+      </w:r>
+      <w:proofErr w:type="gramEnd"/>
+      <w:r>
+        <w:t xml:space="preserve"> el escalar de Shadow </w:t>
+      </w:r>
+      <w:proofErr w:type="spellStart"/>
+      <w:r>
+        <w:t>Of</w:t>
+      </w:r>
+      <w:proofErr w:type="spellEnd"/>
+      <w:r>
+        <w:t xml:space="preserve"> </w:t>
+      </w:r>
+      <w:proofErr w:type="spellStart"/>
+      <w:r>
+        <w:t>The</w:t>
+      </w:r>
+      <w:proofErr w:type="spellEnd"/>
+      <w:r>
+        <w:t xml:space="preserve"> </w:t>
+      </w:r>
+      <w:proofErr w:type="spellStart"/>
+      <w:r>
+        <w:t>Colosus</w:t>
+      </w:r>
+      <w:proofErr w:type="spellEnd"/>
+      <w:r>
+        <w:t>.</w:t>
       </w:r>
     </w:p>
     <w:p>
@@ -566,7 +849,15 @@
         <w:ind w:left="48"/>
       </w:pPr>
       <w:r>
-        <w:t>Cuento del borracho: borracho pierde las llaves de casa, de noche. Seguro que busca debajo de la farola pq hay luz. Primero donde se siente seguro.</w:t>
+        <w:t xml:space="preserve">Cuento del borracho: borracho pierde las llaves de casa, de noche. Seguro que busca debajo de la farola </w:t>
+      </w:r>
+      <w:proofErr w:type="spellStart"/>
+      <w:r>
+        <w:t>pq</w:t>
+      </w:r>
+      <w:proofErr w:type="spellEnd"/>
+      <w:r>
+        <w:t xml:space="preserve"> hay luz. Primero donde se siente seguro.</w:t>
       </w:r>
     </w:p>
     <w:p>
@@ -574,8 +865,13 @@
         <w:pStyle w:val="Ttulo3"/>
       </w:pPr>
       <w:r>
-        <w:t>Prototipaje – playtest</w:t>
-      </w:r>
+        <w:t xml:space="preserve">Prototipaje – </w:t>
+      </w:r>
+      <w:proofErr w:type="spellStart"/>
+      <w:r>
+        <w:t>playtest</w:t>
+      </w:r>
+      <w:proofErr w:type="spellEnd"/>
     </w:p>
     <w:p>
       <w:pPr>
@@ -593,18 +889,409 @@
         <w:t>Identificar un referente</w:t>
       </w:r>
       <w:r>
+        <w:t xml:space="preserve">: ¿Cuál es el juego más conocido de lo que intento hacer? </w:t>
+      </w:r>
+    </w:p>
+    <w:p>
+      <w:pPr>
+        <w:pStyle w:val="Prrafodelista"/>
+      </w:pPr>
+      <w:r>
+        <w:t xml:space="preserve">Por </w:t>
+      </w:r>
+      <w:proofErr w:type="gramStart"/>
+      <w:r>
+        <w:t>ejemplo</w:t>
+      </w:r>
+      <w:proofErr w:type="gramEnd"/>
+      <w:r>
+        <w:t xml:space="preserve"> el </w:t>
+      </w:r>
+      <w:proofErr w:type="spellStart"/>
+      <w:r>
+        <w:t>Rocket</w:t>
+      </w:r>
+      <w:proofErr w:type="spellEnd"/>
+      <w:r>
+        <w:t xml:space="preserve"> League. </w:t>
+      </w:r>
+    </w:p>
+    <w:p>
+      <w:pPr>
+        <w:pStyle w:val="Prrafodelista"/>
+        <w:numPr>
+          <w:ilvl w:val="0"/>
+          <w:numId w:val="4"/>
+        </w:numPr>
+      </w:pPr>
+      <w:r>
+        <w:rPr>
+          <w:b/>
+          <w:bCs/>
+        </w:rPr>
+        <w:t>Levantamos un Core</w:t>
+      </w:r>
+      <w:r>
+        <w:t xml:space="preserve"> (prototipo rápido de las </w:t>
+      </w:r>
+      <w:proofErr w:type="spellStart"/>
+      <w:r>
+        <w:t>mecanicas</w:t>
+      </w:r>
+      <w:proofErr w:type="spellEnd"/>
+      <w:r>
+        <w:t xml:space="preserve">): por </w:t>
+      </w:r>
+      <w:proofErr w:type="gramStart"/>
+      <w:r>
+        <w:t>ejemplo</w:t>
+      </w:r>
+      <w:proofErr w:type="gramEnd"/>
+      <w:r>
+        <w:t xml:space="preserve"> un 3C.  Un coche, miro la cámara veo tal. No se trata de encontrar, se trata de innovar.</w:t>
+      </w:r>
+    </w:p>
+    <w:p>
+      <w:pPr>
+        <w:pStyle w:val="Prrafodelista"/>
+      </w:pPr>
+      <w:r>
+        <w:rPr>
+          <w:b/>
+          <w:bCs/>
+        </w:rPr>
+        <w:t xml:space="preserve">Nada inspira </w:t>
+      </w:r>
+      <w:proofErr w:type="spellStart"/>
+      <w:r>
+        <w:rPr>
+          <w:b/>
+          <w:bCs/>
+        </w:rPr>
+        <w:t>mas</w:t>
+      </w:r>
+      <w:proofErr w:type="spellEnd"/>
+      <w:r>
+        <w:rPr>
+          <w:b/>
+          <w:bCs/>
+        </w:rPr>
+        <w:t xml:space="preserve"> la creatividad que un prototipo.</w:t>
+      </w:r>
+      <w:r>
+        <w:t xml:space="preserve"> Jugando a juegos de coches </w:t>
+      </w:r>
+      <w:proofErr w:type="spellStart"/>
+      <w:r>
+        <w:t>si</w:t>
+      </w:r>
+      <w:proofErr w:type="spellEnd"/>
+      <w:r>
+        <w:t xml:space="preserve"> que te puede inspirar. El prototipo debe</w:t>
+      </w:r>
+    </w:p>
+    <w:p>
+      <w:pPr>
+        <w:pStyle w:val="Prrafodelista"/>
+        <w:numPr>
+          <w:ilvl w:val="2"/>
+          <w:numId w:val="3"/>
+        </w:numPr>
+        <w:rPr>
+          <w:b/>
+          <w:bCs/>
+        </w:rPr>
+      </w:pPr>
+      <w:r>
+        <w:rPr>
+          <w:b/>
+          <w:bCs/>
+        </w:rPr>
+        <w:t xml:space="preserve">Tener </w:t>
+      </w:r>
+      <w:proofErr w:type="spellStart"/>
+      <w:r>
+        <w:rPr>
+          <w:b/>
+          <w:bCs/>
+        </w:rPr>
+        <w:t>features</w:t>
+      </w:r>
+      <w:proofErr w:type="spellEnd"/>
+      <w:r>
+        <w:rPr>
+          <w:b/>
+          <w:bCs/>
+        </w:rPr>
+        <w:t xml:space="preserve"> básicas</w:t>
+      </w:r>
+    </w:p>
+    <w:p>
+      <w:pPr>
+        <w:pStyle w:val="Prrafodelista"/>
+        <w:numPr>
+          <w:ilvl w:val="2"/>
+          <w:numId w:val="3"/>
+        </w:numPr>
+        <w:rPr>
+          <w:b/>
+          <w:bCs/>
+        </w:rPr>
+      </w:pPr>
+      <w:r>
+        <w:rPr>
+          <w:b/>
+          <w:bCs/>
+        </w:rPr>
+        <w:t>0 innovación</w:t>
+      </w:r>
+    </w:p>
+    <w:p>
+      <w:pPr>
+        <w:pStyle w:val="Prrafodelista"/>
+        <w:numPr>
+          <w:ilvl w:val="2"/>
+          <w:numId w:val="3"/>
+        </w:numPr>
+        <w:rPr>
+          <w:b/>
+          <w:bCs/>
+        </w:rPr>
+      </w:pPr>
+      <w:r>
+        <w:rPr>
+          <w:b/>
+          <w:bCs/>
+        </w:rPr>
+        <w:t>Coste bajo</w:t>
+      </w:r>
+      <w:r>
+        <w:rPr>
+          <w:b/>
+          <w:bCs/>
+        </w:rPr>
+        <w:t>.</w:t>
+      </w:r>
+    </w:p>
+    <w:p>
+      <w:pPr>
+        <w:ind w:left="708"/>
+      </w:pPr>
+      <w:r>
+        <w:t>Esto es para tirar.</w:t>
+      </w:r>
+    </w:p>
+    <w:p>
+      <w:pPr>
+        <w:pStyle w:val="Prrafodelista"/>
+        <w:numPr>
+          <w:ilvl w:val="0"/>
+          <w:numId w:val="4"/>
+        </w:numPr>
+      </w:pPr>
+      <w:r>
+        <w:rPr>
+          <w:b/>
+          <w:bCs/>
+        </w:rPr>
+        <w:t xml:space="preserve">Variamos el CP (Core </w:t>
+      </w:r>
+      <w:proofErr w:type="spellStart"/>
+      <w:r>
+        <w:rPr>
+          <w:b/>
+          <w:bCs/>
+        </w:rPr>
+        <w:t>Prototype</w:t>
+      </w:r>
+      <w:proofErr w:type="spellEnd"/>
+      <w:r>
+        <w:rPr>
+          <w:b/>
+          <w:bCs/>
+        </w:rPr>
+        <w:t xml:space="preserve">) añadiendo </w:t>
+      </w:r>
+      <w:proofErr w:type="spellStart"/>
+      <w:r>
+        <w:rPr>
+          <w:b/>
+          <w:bCs/>
+        </w:rPr>
+        <w:t>features</w:t>
+      </w:r>
+      <w:proofErr w:type="spellEnd"/>
+      <w:r>
+        <w:rPr>
+          <w:b/>
+          <w:bCs/>
+        </w:rPr>
+        <w:t>:</w:t>
+      </w:r>
+      <w:r>
+        <w:t xml:space="preserve"> en el </w:t>
+      </w:r>
+      <w:proofErr w:type="spellStart"/>
+      <w:r>
+        <w:t>unreal</w:t>
+      </w:r>
+      <w:proofErr w:type="spellEnd"/>
+      <w:r>
+        <w:t xml:space="preserve"> el </w:t>
+      </w:r>
+      <w:proofErr w:type="spellStart"/>
+      <w:r>
+        <w:t>translocalizador</w:t>
+      </w:r>
+      <w:proofErr w:type="spellEnd"/>
+      <w:r>
+        <w:t xml:space="preserve">, es como una </w:t>
+      </w:r>
+      <w:proofErr w:type="gramStart"/>
+      <w:r>
+        <w:t>granada</w:t>
+      </w:r>
+      <w:proofErr w:type="gramEnd"/>
+      <w:r>
+        <w:t xml:space="preserve"> pero te trasladas a los 3 segundos donde la has tirado.</w:t>
+      </w:r>
+    </w:p>
+    <w:p>
+      <w:pPr>
+        <w:pStyle w:val="Prrafodelista"/>
+        <w:numPr>
+          <w:ilvl w:val="1"/>
+          <w:numId w:val="3"/>
+        </w:numPr>
+        <w:rPr>
+          <w:b/>
+          <w:bCs/>
+        </w:rPr>
+      </w:pPr>
+      <w:r>
+        <w:rPr>
+          <w:b/>
+          <w:bCs/>
+        </w:rPr>
+        <w:t xml:space="preserve">Auto Impacto, </w:t>
+      </w:r>
+    </w:p>
+    <w:p>
+      <w:pPr>
+        <w:pStyle w:val="Prrafodelista"/>
+        <w:numPr>
+          <w:ilvl w:val="1"/>
+          <w:numId w:val="3"/>
+        </w:numPr>
+        <w:rPr>
+          <w:b/>
+          <w:bCs/>
+        </w:rPr>
+      </w:pPr>
+      <w:r>
+        <w:rPr>
+          <w:b/>
+          <w:bCs/>
+        </w:rPr>
+        <w:t>B</w:t>
+      </w:r>
+      <w:r>
+        <w:rPr>
+          <w:b/>
+          <w:bCs/>
+        </w:rPr>
+        <w:t>ajo coste</w:t>
+      </w:r>
+      <w:r>
+        <w:rPr>
+          <w:b/>
+          <w:bCs/>
+        </w:rPr>
         <w:t xml:space="preserve">: </w:t>
       </w:r>
       <w:r>
-        <w:t xml:space="preserve">¿Cuál es el juego más conocido de lo que intento hacer? </w:t>
-      </w:r>
-    </w:p>
-    <w:p>
-      <w:pPr>
-        <w:pStyle w:val="Prrafodelista"/>
-      </w:pPr>
-      <w:r>
-        <w:t xml:space="preserve">Por ejemplo el Rocket League. </w:t>
+        <w:t>unas dos semanas</w:t>
+      </w:r>
+      <w:r>
+        <w:rPr>
+          <w:b/>
+          <w:bCs/>
+        </w:rPr>
+        <w:t>.</w:t>
+      </w:r>
+    </w:p>
+    <w:p>
+      <w:pPr>
+        <w:pStyle w:val="Prrafodelista"/>
+        <w:numPr>
+          <w:ilvl w:val="1"/>
+          <w:numId w:val="3"/>
+        </w:numPr>
+        <w:rPr>
+          <w:b/>
+          <w:bCs/>
+        </w:rPr>
+      </w:pPr>
+      <w:r>
+        <w:rPr>
+          <w:b/>
+          <w:bCs/>
+        </w:rPr>
+        <w:t>R</w:t>
+      </w:r>
+      <w:r>
+        <w:rPr>
+          <w:b/>
+          <w:bCs/>
+        </w:rPr>
+        <w:t xml:space="preserve">elacionadas con </w:t>
+      </w:r>
+      <w:r>
+        <w:rPr>
+          <w:b/>
+          <w:bCs/>
+        </w:rPr>
+        <w:t xml:space="preserve">la </w:t>
+      </w:r>
+      <w:proofErr w:type="spellStart"/>
+      <w:r>
+        <w:rPr>
+          <w:b/>
+          <w:bCs/>
+        </w:rPr>
+        <w:t>gameplay</w:t>
+      </w:r>
+      <w:proofErr w:type="spellEnd"/>
+      <w:r>
+        <w:rPr>
+          <w:b/>
+          <w:bCs/>
+        </w:rPr>
+        <w:t>.</w:t>
+      </w:r>
+    </w:p>
+    <w:p>
+      <w:pPr>
+        <w:ind w:left="708"/>
+      </w:pPr>
+      <w:r>
+        <w:t xml:space="preserve">Si coges el Gris es un juego innovador (innova en la </w:t>
+      </w:r>
+      <w:proofErr w:type="spellStart"/>
+      <w:r>
+        <w:t>estetica</w:t>
+      </w:r>
+      <w:proofErr w:type="spellEnd"/>
+      <w:r>
+        <w:t xml:space="preserve">). Aquí estamos para innovar en </w:t>
+      </w:r>
+      <w:proofErr w:type="spellStart"/>
+      <w:r>
+        <w:t>gameplay</w:t>
+      </w:r>
+      <w:proofErr w:type="spellEnd"/>
+      <w:r>
+        <w:t>. Debemos ser inspirados por el prototipo.</w:t>
       </w:r>
     </w:p>
     <w:p>
@@ -615,106 +1302,6 @@
           <w:numId w:val="4"/>
         </w:numPr>
       </w:pPr>
-      <w:r>
-        <w:rPr>
-          <w:b/>
-          <w:bCs/>
-        </w:rPr>
-        <w:t>Levantamos un Core</w:t>
-      </w:r>
-      <w:r>
-        <w:t xml:space="preserve"> (prototipo rápido de las mecanicas): por ejemplo un 3C.  Un coche, miro la cámara veo tal. No se trata de encontrar, se trata de innovar.</w:t>
-      </w:r>
-    </w:p>
-    <w:p>
-      <w:pPr>
-        <w:pStyle w:val="Prrafodelista"/>
-      </w:pPr>
-      <w:r>
-        <w:rPr>
-          <w:b/>
-          <w:bCs/>
-        </w:rPr>
-        <w:t>Nada inspira mas la creatividad que un prototipo.</w:t>
-      </w:r>
-      <w:r>
-        <w:t xml:space="preserve"> Jugando a juegos de coches si que te puede inspirar. El prototipo debe</w:t>
-      </w:r>
-    </w:p>
-    <w:p>
-      <w:pPr>
-        <w:pStyle w:val="Prrafodelista"/>
-        <w:numPr>
-          <w:ilvl w:val="2"/>
-          <w:numId w:val="3"/>
-        </w:numPr>
-        <w:rPr>
-          <w:b/>
-          <w:bCs/>
-        </w:rPr>
-      </w:pPr>
-      <w:r>
-        <w:rPr>
-          <w:b/>
-          <w:bCs/>
-        </w:rPr>
-        <w:t>Tener features básicas</w:t>
-      </w:r>
-    </w:p>
-    <w:p>
-      <w:pPr>
-        <w:pStyle w:val="Prrafodelista"/>
-        <w:numPr>
-          <w:ilvl w:val="2"/>
-          <w:numId w:val="3"/>
-        </w:numPr>
-        <w:rPr>
-          <w:b/>
-          <w:bCs/>
-        </w:rPr>
-      </w:pPr>
-      <w:r>
-        <w:rPr>
-          <w:b/>
-          <w:bCs/>
-        </w:rPr>
-        <w:t>0 innovación</w:t>
-      </w:r>
-    </w:p>
-    <w:p>
-      <w:pPr>
-        <w:pStyle w:val="Prrafodelista"/>
-        <w:numPr>
-          <w:ilvl w:val="2"/>
-          <w:numId w:val="3"/>
-        </w:numPr>
-        <w:rPr>
-          <w:b/>
-          <w:bCs/>
-        </w:rPr>
-      </w:pPr>
-      <w:r>
-        <w:rPr>
-          <w:b/>
-          <w:bCs/>
-        </w:rPr>
-        <w:t>Coste bajo</w:t>
-      </w:r>
-      <w:r>
-        <w:rPr>
-          <w:b/>
-          <w:bCs/>
-        </w:rPr>
-        <w:t>.</w:t>
-      </w:r>
-    </w:p>
-    <w:p>
-      <w:pPr>
-        <w:ind w:left="708"/>
-      </w:pPr>
-      <w:r>
-        <w:t>Esto es para tirar.</w:t>
-      </w:r>
     </w:p>
     <w:p>
       <w:pPr>
@@ -725,120 +1312,23 @@
         </w:numPr>
       </w:pPr>
       <w:r>
-        <w:rPr>
-          <w:b/>
-          <w:bCs/>
-        </w:rPr>
-        <w:t>Variamos el CP (Core Prototype) añadiendo features:</w:t>
-      </w:r>
-      <w:r>
-        <w:t xml:space="preserve"> en el unreal el translocalizador, es como una granada pero te trasladas a los 3 segundos donde la has tirado.</w:t>
-      </w:r>
-    </w:p>
-    <w:p>
-      <w:pPr>
-        <w:pStyle w:val="Prrafodelista"/>
-        <w:numPr>
-          <w:ilvl w:val="1"/>
-          <w:numId w:val="3"/>
-        </w:numPr>
-        <w:rPr>
-          <w:b/>
-          <w:bCs/>
-        </w:rPr>
-      </w:pPr>
-      <w:r>
-        <w:rPr>
-          <w:b/>
-          <w:bCs/>
-        </w:rPr>
-        <w:t xml:space="preserve">Auto Impacto, </w:t>
-      </w:r>
-    </w:p>
-    <w:p>
-      <w:pPr>
-        <w:pStyle w:val="Prrafodelista"/>
-        <w:numPr>
-          <w:ilvl w:val="1"/>
-          <w:numId w:val="3"/>
-        </w:numPr>
-        <w:rPr>
-          <w:b/>
-          <w:bCs/>
-        </w:rPr>
-      </w:pPr>
-      <w:r>
-        <w:rPr>
-          <w:b/>
-          <w:bCs/>
-        </w:rPr>
-        <w:t>B</w:t>
-      </w:r>
-      <w:r>
-        <w:rPr>
-          <w:b/>
-          <w:bCs/>
-        </w:rPr>
-        <w:t>ajo coste</w:t>
-      </w:r>
-      <w:r>
-        <w:rPr>
-          <w:b/>
-          <w:bCs/>
-        </w:rPr>
-        <w:t xml:space="preserve">: </w:t>
-      </w:r>
-      <w:r>
-        <w:t>unas dos semanas</w:t>
-      </w:r>
-      <w:r>
-        <w:rPr>
-          <w:b/>
-          <w:bCs/>
-        </w:rPr>
-        <w:t>.</w:t>
-      </w:r>
-    </w:p>
-    <w:p>
-      <w:pPr>
-        <w:pStyle w:val="Prrafodelista"/>
-        <w:numPr>
-          <w:ilvl w:val="1"/>
-          <w:numId w:val="3"/>
-        </w:numPr>
-        <w:rPr>
-          <w:b/>
-          <w:bCs/>
-        </w:rPr>
-      </w:pPr>
-      <w:r>
-        <w:rPr>
-          <w:b/>
-          <w:bCs/>
-        </w:rPr>
-        <w:t>R</w:t>
-      </w:r>
-      <w:r>
-        <w:rPr>
-          <w:b/>
-          <w:bCs/>
-        </w:rPr>
-        <w:t xml:space="preserve">elacionadas con </w:t>
-      </w:r>
-      <w:r>
-        <w:rPr>
-          <w:b/>
-          <w:bCs/>
-        </w:rPr>
-        <w:t>la gameplay.</w:t>
-      </w:r>
-    </w:p>
-    <w:p>
-      <w:pPr>
-        <w:ind w:left="708"/>
-      </w:pPr>
-      <w:r>
-        <w:t>Si coges el Gris es un juego innovador (innova en la estetica). Aquí estamos para innovar en gameplay. Debemos ser inspirados por el prototipo.</w:t>
+        <w:t xml:space="preserve">Prototipo super cutre (cubos, </w:t>
+      </w:r>
+      <w:proofErr w:type="spellStart"/>
+      <w:r>
+        <w:t>prints</w:t>
+      </w:r>
+      <w:proofErr w:type="spellEnd"/>
+      <w:r>
+        <w:t xml:space="preserve">): y hay que abstraerse y </w:t>
+      </w:r>
+      <w:proofErr w:type="gramStart"/>
+      <w:r>
+        <w:t>comprobar  que</w:t>
+      </w:r>
+      <w:proofErr w:type="gramEnd"/>
+      <w:r>
+        <w:t xml:space="preserve"> todo va bien</w:t>
       </w:r>
     </w:p>
     <w:p>
@@ -849,29 +1339,13 @@
           <w:numId w:val="4"/>
         </w:numPr>
       </w:pPr>
-    </w:p>
-    <w:p>
-      <w:pPr>
-        <w:pStyle w:val="Prrafodelista"/>
-        <w:numPr>
-          <w:ilvl w:val="0"/>
-          <w:numId w:val="4"/>
-        </w:numPr>
-      </w:pPr>
-      <w:r>
-        <w:t>Prototipo super cutre (cubos, prints): y hay que abstraerse y comprobar  que todo va bien</w:t>
-      </w:r>
-    </w:p>
-    <w:p>
-      <w:pPr>
-        <w:pStyle w:val="Prrafodelista"/>
-        <w:numPr>
-          <w:ilvl w:val="0"/>
-          <w:numId w:val="4"/>
-        </w:numPr>
-      </w:pPr>
-      <w:r>
-        <w:t>Playtest: partida en la que todo el mundo piensa en eso. Partida en la que todo el mundo mira las granadas. Hay que evitar:</w:t>
+      <w:proofErr w:type="spellStart"/>
+      <w:r>
+        <w:t>Playtest</w:t>
+      </w:r>
+      <w:proofErr w:type="spellEnd"/>
+      <w:r>
+        <w:t>: partida en la que todo el mundo piensa en eso. Partida en la que todo el mundo mira las granadas. Hay que evitar:</w:t>
       </w:r>
     </w:p>
     <w:p>
@@ -883,8 +1357,13 @@
         </w:numPr>
       </w:pPr>
       <w:r>
-        <w:t>El todo lo nuevo mola. Que guay es original. Pero, es sostenible en el tiempo?</w:t>
-      </w:r>
+        <w:t xml:space="preserve">El todo lo nuevo mola. Que guay es original. </w:t>
+      </w:r>
+      <w:proofErr w:type="gramStart"/>
+      <w:r>
+        <w:t>Pero, es sostenible en el tiempo?</w:t>
+      </w:r>
+      <w:proofErr w:type="gramEnd"/>
     </w:p>
     <w:p>
       <w:pPr>
@@ -895,7 +1374,47 @@
         </w:numPr>
       </w:pPr>
       <w:r>
-        <w:t>Las features lentas: hay algunas features que pueden requerir tiempo para aprender a usarlas. Por ejemplo las granadas.  Ojo, porq esto normalmente es mejor indicio, es mas prometedor.</w:t>
+        <w:t xml:space="preserve">Las </w:t>
+      </w:r>
+      <w:proofErr w:type="spellStart"/>
+      <w:r>
+        <w:t>features</w:t>
+      </w:r>
+      <w:proofErr w:type="spellEnd"/>
+      <w:r>
+        <w:t xml:space="preserve"> lentas: hay algunas </w:t>
+      </w:r>
+      <w:proofErr w:type="spellStart"/>
+      <w:r>
+        <w:t>features</w:t>
+      </w:r>
+      <w:proofErr w:type="spellEnd"/>
+      <w:r>
+        <w:t xml:space="preserve"> que pueden requerir tiempo para aprender a usarlas. Por </w:t>
+      </w:r>
+      <w:proofErr w:type="gramStart"/>
+      <w:r>
+        <w:t>ejemplo</w:t>
+      </w:r>
+      <w:proofErr w:type="gramEnd"/>
+      <w:r>
+        <w:t xml:space="preserve"> las granadas.  Ojo, </w:t>
+      </w:r>
+      <w:proofErr w:type="spellStart"/>
+      <w:r>
+        <w:t>porq</w:t>
+      </w:r>
+      <w:proofErr w:type="spellEnd"/>
+      <w:r>
+        <w:t xml:space="preserve"> esto normalmente es mejor indicio, es </w:t>
+      </w:r>
+      <w:proofErr w:type="spellStart"/>
+      <w:r>
+        <w:t>mas</w:t>
+      </w:r>
+      <w:proofErr w:type="spellEnd"/>
+      <w:r>
+        <w:t xml:space="preserve"> prometedor.</w:t>
       </w:r>
     </w:p>
     <w:p>
@@ -906,8 +1425,13 @@
           <w:numId w:val="4"/>
         </w:numPr>
       </w:pPr>
-      <w:r>
-        <w:t>Discard (descartamos lo que no).</w:t>
+      <w:proofErr w:type="spellStart"/>
+      <w:r>
+        <w:t>Discard</w:t>
+      </w:r>
+      <w:proofErr w:type="spellEnd"/>
+      <w:r>
+        <w:t xml:space="preserve"> (descartamos lo que no).</w:t>
       </w:r>
     </w:p>
     <w:p>
@@ -975,7 +1499,23 @@
         </w:numPr>
       </w:pPr>
       <w:r>
-        <w:t>Larry: juego de flirt, ligar. El objetivo es ligar. Querían hacer un juego de sexo pero es difícil. Vamos a hacer como un juego de naves. Entonces eras un espermatozoide y tenias que esquivar mierdas para llegar a dentro.</w:t>
+        <w:t xml:space="preserve">Larry: juego de flirt, ligar. El objetivo es ligar. Querían hacer un juego de </w:t>
+      </w:r>
+      <w:proofErr w:type="gramStart"/>
+      <w:r>
+        <w:t>sexo</w:t>
+      </w:r>
+      <w:proofErr w:type="gramEnd"/>
+      <w:r>
+        <w:t xml:space="preserve"> pero es difícil. Vamos a hacer como un juego de naves. Entonces eras un espermatozoide y </w:t>
+      </w:r>
+      <w:proofErr w:type="spellStart"/>
+      <w:r>
+        <w:t>tenias</w:t>
+      </w:r>
+      <w:proofErr w:type="spellEnd"/>
+      <w:r>
+        <w:t xml:space="preserve"> que esquivar mierdas para llegar a dentro.</w:t>
       </w:r>
     </w:p>
     <w:p>
@@ -990,6 +1530,9 @@
         <w:ind w:left="1128"/>
       </w:pPr>
       <w:r>
+        <w:rPr>
+          <w:noProof/>
+        </w:rPr>
         <w:drawing>
           <wp:inline distT="0" distB="0" distL="0" distR="0" wp14:anchorId="371064B8" wp14:editId="02CE497D">
             <wp:extent cx="3782291" cy="1256464"/>
@@ -1059,8 +1602,13 @@
           <w:numId w:val="3"/>
         </w:numPr>
       </w:pPr>
-      <w:r>
-        <w:t>Valdus / Diablo:  metáfora del inventario. Tenemos al héroe donde arrastras cosas al lado</w:t>
+      <w:proofErr w:type="spellStart"/>
+      <w:r>
+        <w:t>Valdus</w:t>
+      </w:r>
+      <w:proofErr w:type="spellEnd"/>
+      <w:r>
+        <w:t xml:space="preserve"> / Diablo:  metáfora del inventario. Tenemos al héroe donde arrastras cosas al lado</w:t>
       </w:r>
     </w:p>
     <w:p>
@@ -1068,6 +1616,9 @@
         <w:ind w:left="768"/>
       </w:pPr>
       <w:r>
+        <w:rPr>
+          <w:noProof/>
+        </w:rPr>
         <w:drawing>
           <wp:inline distT="0" distB="0" distL="0" distR="0" wp14:anchorId="34FF8D9A" wp14:editId="5EE6BD23">
             <wp:extent cx="1293191" cy="1674421"/>
@@ -1125,18 +1676,55 @@
           <w:b/>
           <w:bCs/>
         </w:rPr>
-        <w:t xml:space="preserve"> Coger un coche y meterle una pelota (rocket league). </w:t>
-      </w:r>
-    </w:p>
-    <w:p>
-      <w:r>
-        <w:t xml:space="preserve">Skull &amp; bones: </w:t>
+        <w:t xml:space="preserve"> Coger un coche y meterle una pelota (</w:t>
+      </w:r>
+      <w:proofErr w:type="spellStart"/>
+      <w:r>
+        <w:rPr>
+          <w:b/>
+          <w:bCs/>
+        </w:rPr>
+        <w:t>rocket</w:t>
+      </w:r>
+      <w:proofErr w:type="spellEnd"/>
+      <w:r>
+        <w:rPr>
+          <w:b/>
+          <w:bCs/>
+        </w:rPr>
+        <w:t xml:space="preserve"> league). </w:t>
+      </w:r>
+    </w:p>
+    <w:p>
+      <w:proofErr w:type="spellStart"/>
+      <w:r>
+        <w:t>Skull</w:t>
+      </w:r>
+      <w:proofErr w:type="spellEnd"/>
+      <w:r>
+        <w:t xml:space="preserve"> &amp; </w:t>
+      </w:r>
+      <w:proofErr w:type="spellStart"/>
+      <w:r>
+        <w:t>bones</w:t>
+      </w:r>
+      <w:proofErr w:type="spellEnd"/>
+      <w:r>
+        <w:t xml:space="preserve">: </w:t>
       </w:r>
     </w:p>
     <w:p/>
     <w:p>
       <w:r>
-        <w:t xml:space="preserve">El riesgo no es el coste. Si he hecho 4 uncharter y hago el 5, y cuesta 200k. Eso es caro, pero NO arriesgado.  Que sea arriesgado es probabilidad de </w:t>
+        <w:t xml:space="preserve">El riesgo no es el coste. Si he hecho 4 </w:t>
+      </w:r>
+      <w:proofErr w:type="spellStart"/>
+      <w:r>
+        <w:t>uncharter</w:t>
+      </w:r>
+      <w:proofErr w:type="spellEnd"/>
+      <w:r>
+        <w:t xml:space="preserve"> y hago el 5, y cuesta 200k. Eso es caro, pero NO arriesgado.  Que sea arriesgado es probabilidad de </w:t>
       </w:r>
       <w:r>
         <w:t>fracaso.</w:t>
@@ -1144,7 +1732,15 @@
     </w:p>
     <w:p>
       <w:r>
-        <w:t>Los de Ubisoft si es muy innovador, y tiene riesgo, le han añadido un modo historia porq ya tenían experiencia con modo historia que funciona.</w:t>
+        <w:t xml:space="preserve">Los de Ubisoft si es muy innovador, y tiene riesgo, le han añadido un modo historia </w:t>
+      </w:r>
+      <w:proofErr w:type="spellStart"/>
+      <w:r>
+        <w:t>porq</w:t>
+      </w:r>
+      <w:proofErr w:type="spellEnd"/>
+      <w:r>
+        <w:t xml:space="preserve"> ya tenían experiencia con modo historia que funciona.</w:t>
       </w:r>
     </w:p>
     <w:p/>
@@ -1163,44 +1759,108 @@
     </w:p>
     <w:p>
       <w:r>
-        <w:t>Estamos en una empresa y nos dicen de innovar en diálogos. No puede ser que en 30 años solo tengan 4 opciones para cambiar los diálogos. Vamos a innovar para que los diálogos sean divertidos, sean gameplays.</w:t>
-      </w:r>
-    </w:p>
-    <w:p>
-      <w:r>
-        <w:t>Por ejemplo, Uncharter.</w:t>
-      </w:r>
-    </w:p>
-    <w:p>
-      <w:pPr>
-        <w:rPr>
-          <w:b/>
-          <w:bCs/>
-        </w:rPr>
-      </w:pPr>
-      <w:r>
-        <w:rPr>
-          <w:b/>
-          <w:bCs/>
-        </w:rPr>
-        <w:t xml:space="preserve">¿Por qué el sistema clásico de diálogos no tienen gameplay? ¿Qué información tengo? ¿Hay riesgo? </w:t>
-      </w:r>
-    </w:p>
-    <w:p>
-      <w:r>
-        <w:t>Los diálogos no son divertidos porque las decisiones que se toman , no se puede elegir entre varias opciones, tampoco hay ningún tipo de riesgo que te haga ganar o perder. Ni presión temporal, puedes estar leyéndolo todo el tiempo que quieras.</w:t>
-      </w:r>
-    </w:p>
-    <w:p>
-      <w:pPr>
-        <w:pStyle w:val="Prrafodelista"/>
-        <w:numPr>
-          <w:ilvl w:val="0"/>
-          <w:numId w:val="3"/>
-        </w:numPr>
-      </w:pPr>
-      <w:r>
-        <w:t>Muchas veces no hay riesgo y eligo al azar</w:t>
+        <w:t xml:space="preserve">Estamos en una empresa y nos dicen de innovar en diálogos. No puede ser que en 30 años solo tengan 4 opciones para cambiar los diálogos. Vamos a innovar para que los diálogos sean divertidos, sean </w:t>
+      </w:r>
+      <w:proofErr w:type="spellStart"/>
+      <w:r>
+        <w:t>gameplays</w:t>
+      </w:r>
+      <w:proofErr w:type="spellEnd"/>
+      <w:r>
+        <w:t>.</w:t>
+      </w:r>
+    </w:p>
+    <w:p>
+      <w:r>
+        <w:t xml:space="preserve">Por ejemplo, </w:t>
+      </w:r>
+      <w:proofErr w:type="spellStart"/>
+      <w:r>
+        <w:t>Uncharter</w:t>
+      </w:r>
+      <w:proofErr w:type="spellEnd"/>
+      <w:r>
+        <w:t>.</w:t>
+      </w:r>
+    </w:p>
+    <w:p>
+      <w:pPr>
+        <w:rPr>
+          <w:b/>
+          <w:bCs/>
+        </w:rPr>
+      </w:pPr>
+      <w:r>
+        <w:rPr>
+          <w:b/>
+          <w:bCs/>
+        </w:rPr>
+        <w:t xml:space="preserve">¿Por qué </w:t>
+      </w:r>
+      <w:proofErr w:type="gramStart"/>
+      <w:r>
+        <w:rPr>
+          <w:b/>
+          <w:bCs/>
+        </w:rPr>
+        <w:t>el sistema clásico de diálogos no tienen</w:t>
+      </w:r>
+      <w:proofErr w:type="gramEnd"/>
+      <w:r>
+        <w:rPr>
+          <w:b/>
+          <w:bCs/>
+        </w:rPr>
+        <w:t xml:space="preserve"> </w:t>
+      </w:r>
+      <w:proofErr w:type="spellStart"/>
+      <w:r>
+        <w:rPr>
+          <w:b/>
+          <w:bCs/>
+        </w:rPr>
+        <w:t>gameplay</w:t>
+      </w:r>
+      <w:proofErr w:type="spellEnd"/>
+      <w:r>
+        <w:rPr>
+          <w:b/>
+          <w:bCs/>
+        </w:rPr>
+        <w:t xml:space="preserve">? ¿Qué información tengo? ¿Hay riesgo? </w:t>
+      </w:r>
+    </w:p>
+    <w:p>
+      <w:r>
+        <w:t xml:space="preserve">Los diálogos no son divertidos porque las decisiones que se </w:t>
+      </w:r>
+      <w:proofErr w:type="gramStart"/>
+      <w:r>
+        <w:t>toman ,</w:t>
+      </w:r>
+      <w:proofErr w:type="gramEnd"/>
+      <w:r>
+        <w:t xml:space="preserve"> no se puede elegir entre varias opciones, tampoco hay ningún tipo de riesgo que te haga ganar o perder. Ni presión temporal, puedes estar leyéndolo todo el tiempo que quieras.</w:t>
+      </w:r>
+    </w:p>
+    <w:p>
+      <w:pPr>
+        <w:pStyle w:val="Prrafodelista"/>
+        <w:numPr>
+          <w:ilvl w:val="0"/>
+          <w:numId w:val="3"/>
+        </w:numPr>
+      </w:pPr>
+      <w:r>
+        <w:t xml:space="preserve">Muchas veces no hay riesgo y </w:t>
+      </w:r>
+      <w:proofErr w:type="spellStart"/>
+      <w:r>
+        <w:t>eligo</w:t>
+      </w:r>
+      <w:proofErr w:type="spellEnd"/>
+      <w:r>
+        <w:t xml:space="preserve"> al azar</w:t>
       </w:r>
     </w:p>
     <w:p>
@@ -1300,7 +1960,23 @@
         </w:numPr>
       </w:pPr>
       <w:r>
-        <w:t>Demasiada información: en mi frase en concreto no se sabe exactamente si me estoy acertando al objetivo. En Mario sí, si salto una plataforma me acerco a mi objetivo (cada paso me acerca al final es HILL-CLIMBING), El problema del dialogo es que no es así. El cubo de Rubik tampoco, pq yo resuelvo una cara pero no me lleva a la solución final.</w:t>
+        <w:t xml:space="preserve">Demasiada información: en mi frase en concreto no se sabe exactamente si me estoy acertando al objetivo. En Mario sí, si salto una plataforma me acerco a mi objetivo (cada paso me acerca al final es HILL-CLIMBING), El problema del dialogo es que no es así. El cubo de Rubik tampoco, </w:t>
+      </w:r>
+      <w:proofErr w:type="spellStart"/>
+      <w:r>
+        <w:t>pq</w:t>
+      </w:r>
+      <w:proofErr w:type="spellEnd"/>
+      <w:r>
+        <w:t xml:space="preserve"> yo resuelvo una </w:t>
+      </w:r>
+      <w:proofErr w:type="gramStart"/>
+      <w:r>
+        <w:t>cara</w:t>
+      </w:r>
+      <w:proofErr w:type="gramEnd"/>
+      <w:r>
+        <w:t xml:space="preserve"> pero no me lleva a la solución final.</w:t>
       </w:r>
     </w:p>
     <w:p>
@@ -1309,7 +1985,15 @@
         <w:ind w:left="408"/>
       </w:pPr>
       <w:r>
-        <w:t>Y esto es importante porque ¿QUÉ INFORMACIÓN le doy al player para que se pueda acercar a la solución final? Si la información es perfecta, la decisión es trivial.</w:t>
+        <w:t xml:space="preserve">Y esto es importante porque ¿QUÉ INFORMACIÓN le doy al </w:t>
+      </w:r>
+      <w:proofErr w:type="spellStart"/>
+      <w:r>
+        <w:t>player</w:t>
+      </w:r>
+      <w:proofErr w:type="spellEnd"/>
+      <w:r>
+        <w:t xml:space="preserve"> para que se pueda acercar a la solución final? Si la información es perfecta, la decisión es trivial.</w:t>
       </w:r>
     </w:p>
     <w:p>
@@ -1321,7 +2005,23 @@
         </w:numPr>
       </w:pPr>
       <w:r>
-        <w:t>Un ejemplo es: Frio frio caliente caliente. Pero la decisión al final será trivial también.</w:t>
+        <w:t xml:space="preserve">Un ejemplo es: Frio </w:t>
+      </w:r>
+      <w:proofErr w:type="spellStart"/>
+      <w:r>
+        <w:t>frio</w:t>
+      </w:r>
+      <w:proofErr w:type="spellEnd"/>
+      <w:r>
+        <w:t xml:space="preserve"> caliente </w:t>
+      </w:r>
+      <w:proofErr w:type="spellStart"/>
+      <w:r>
+        <w:t>caliente</w:t>
+      </w:r>
+      <w:proofErr w:type="spellEnd"/>
+      <w:r>
+        <w:t>. Pero la decisión al final será trivial también.</w:t>
       </w:r>
     </w:p>
     <w:p>
@@ -1338,30 +2038,64 @@
       <w:r>
         <w:t xml:space="preserve">Juego: </w:t>
       </w:r>
+      <w:proofErr w:type="spellStart"/>
       <w:r>
         <w:t>Farengeit</w:t>
       </w:r>
-    </w:p>
-    <w:p>
-      <w:r>
-        <w:t xml:space="preserve">Complicar el control mostrando el texto en los círculos pero luego que se vayan moviendo por la pantalla </w:t>
+      <w:proofErr w:type="spellEnd"/>
+    </w:p>
+    <w:p>
+      <w:r>
+        <w:t xml:space="preserve">Complicar el control mostrando el texto en los </w:t>
+      </w:r>
+      <w:proofErr w:type="gramStart"/>
+      <w:r>
+        <w:t>círculos</w:t>
+      </w:r>
+      <w:proofErr w:type="gramEnd"/>
+      <w:r>
+        <w:t xml:space="preserve"> pero luego que se vayan moviendo por la pantalla </w:t>
       </w:r>
     </w:p>
     <w:p/>
     <w:p>
       <w:r>
-        <w:t>Si te estoy entrevistando y antes he visto una cinemática, pues saco info de actos previos. O si estoy en su casa y he visto una foto en mi casa ya sé que eso es así.</w:t>
-      </w:r>
-    </w:p>
-    <w:p>
-      <w:r>
-        <w:t xml:space="preserve">Pero sin información previa, ¿Cómo se haria? Barra de nervios. Y cada frase me dice cuánto sube los nervios. </w:t>
+        <w:t xml:space="preserve">Si te estoy entrevistando y antes he visto una cinemática, pues saco </w:t>
+      </w:r>
+      <w:proofErr w:type="spellStart"/>
+      <w:r>
+        <w:t>info</w:t>
+      </w:r>
+      <w:proofErr w:type="spellEnd"/>
+      <w:r>
+        <w:t xml:space="preserve"> de actos previos. O si estoy en su casa y he visto una foto en mi casa ya sé que eso es así.</w:t>
+      </w:r>
+    </w:p>
+    <w:p>
+      <w:r>
+        <w:t xml:space="preserve">Pero sin información previa, ¿Cómo se </w:t>
+      </w:r>
+      <w:proofErr w:type="spellStart"/>
+      <w:r>
+        <w:t>haria</w:t>
+      </w:r>
+      <w:proofErr w:type="spellEnd"/>
+      <w:r>
+        <w:t xml:space="preserve">? Barra de nervios. Y cada frase me dice cuánto sube los nervios. </w:t>
       </w:r>
     </w:p>
     <w:p>
       <w:r>
         <w:lastRenderedPageBreak/>
-        <w:t>Pongo objetos a la izq y tienes que poner los círculos en tu personaje o algo así, arrastrarlo. (psicomotriz).</w:t>
+        <w:t xml:space="preserve">Pongo objetos a la </w:t>
+      </w:r>
+      <w:proofErr w:type="spellStart"/>
+      <w:r>
+        <w:t>izq</w:t>
+      </w:r>
+      <w:proofErr w:type="spellEnd"/>
+      <w:r>
+        <w:t xml:space="preserve"> y tienes que poner los círculos en tu personaje o algo así, arrastrarlo. (psicomotriz).</w:t>
       </w:r>
     </w:p>
     <w:p>
@@ -1372,7 +2106,15 @@
     <w:p/>
     <w:p>
       <w:r>
-        <w:t>Vienen frases muy rapido y tenemos que hacer que confiese antes de que acaba el tiempo. Y además hay también un sistema de puntos. Cuanto antes mejor te saque la verdad.</w:t>
+        <w:t xml:space="preserve">Vienen frases muy </w:t>
+      </w:r>
+      <w:proofErr w:type="spellStart"/>
+      <w:r>
+        <w:t>rapido</w:t>
+      </w:r>
+      <w:proofErr w:type="spellEnd"/>
+      <w:r>
+        <w:t xml:space="preserve"> y tenemos que hacer que confiese antes de que acaba el tiempo. Y además hay también un sistema de puntos. Cuanto antes mejor te saque la verdad.</w:t>
       </w:r>
     </w:p>
     <w:p/>
@@ -1398,10 +2140,19 @@
     </w:p>
     <w:p>
       <w:r>
-        <w:t>Hay que empezar desde abajo, lo cojo y pienso en un videojuego pensar en las 3 c’s.</w:t>
-      </w:r>
-    </w:p>
-    <w:p>
+        <w:t xml:space="preserve">Hay que empezar desde abajo, lo cojo y pienso en un videojuego pensar en las 3 </w:t>
+      </w:r>
+      <w:proofErr w:type="spellStart"/>
+      <w:r>
+        <w:t>c’s</w:t>
+      </w:r>
+      <w:proofErr w:type="spellEnd"/>
+      <w:r>
+        <w:t>.</w:t>
+      </w:r>
+    </w:p>
+    <w:p>
+      <w:proofErr w:type="spellStart"/>
       <w:r>
         <w:rPr>
           <w:b/>
@@ -1409,6 +2160,7 @@
         </w:rPr>
         <w:t>Character</w:t>
       </w:r>
+      <w:proofErr w:type="spellEnd"/>
       <w:r>
         <w:t>: yo soy el dentista</w:t>
       </w:r>
@@ -1433,8 +2185,13 @@
           <w:numId w:val="3"/>
         </w:numPr>
       </w:pPr>
-      <w:r>
-        <w:t>Camara a la boca en 1er plano</w:t>
+      <w:proofErr w:type="spellStart"/>
+      <w:r>
+        <w:t>Camara</w:t>
+      </w:r>
+      <w:proofErr w:type="spellEnd"/>
+      <w:r>
+        <w:t xml:space="preserve"> a la boca en 1er plano</w:t>
       </w:r>
     </w:p>
     <w:p>
@@ -1445,8 +2202,21 @@
           <w:numId w:val="3"/>
         </w:numPr>
       </w:pPr>
-      <w:r>
-        <w:t>First person y puedo mover al dentista (en VR)</w:t>
+      <w:proofErr w:type="spellStart"/>
+      <w:r>
+        <w:t>First</w:t>
+      </w:r>
+      <w:proofErr w:type="spellEnd"/>
+      <w:r>
+        <w:t xml:space="preserve"> </w:t>
+      </w:r>
+      <w:proofErr w:type="spellStart"/>
+      <w:r>
+        <w:t>person</w:t>
+      </w:r>
+      <w:proofErr w:type="spellEnd"/>
+      <w:r>
+        <w:t xml:space="preserve"> y puedo mover al dentista (en VR)</w:t>
       </w:r>
     </w:p>
     <w:p>
@@ -1457,8 +2227,21 @@
           <w:numId w:val="3"/>
         </w:numPr>
       </w:pPr>
-      <w:r>
-        <w:t>Camara como thesims, saldrá un juego de gestión de la consulta.</w:t>
+      <w:proofErr w:type="spellStart"/>
+      <w:r>
+        <w:t>Camara</w:t>
+      </w:r>
+      <w:proofErr w:type="spellEnd"/>
+      <w:r>
+        <w:t xml:space="preserve"> como </w:t>
+      </w:r>
+      <w:proofErr w:type="spellStart"/>
+      <w:r>
+        <w:t>thesims</w:t>
+      </w:r>
+      <w:proofErr w:type="spellEnd"/>
+      <w:r>
+        <w:t>, saldrá un juego de gestión de la consulta.</w:t>
       </w:r>
     </w:p>
     <w:p>
@@ -1486,8 +2269,13 @@
           <w:numId w:val="3"/>
         </w:numPr>
       </w:pPr>
-      <w:r>
-        <w:t>Aim en VR</w:t>
+      <w:proofErr w:type="spellStart"/>
+      <w:r>
+        <w:t>Aim</w:t>
+      </w:r>
+      <w:proofErr w:type="spellEnd"/>
+      <w:r>
+        <w:t xml:space="preserve"> en VR</w:t>
       </w:r>
     </w:p>
     <w:p>
@@ -1554,13 +2342,42 @@
     </w:p>
     <w:p>
       <w:r>
-        <w:t>Y la propuesta la acabo con un mock-up, un sketch de como se ve esto. Con boli, Photoshop, o lo que sea. Hay que verlo.</w:t>
+        <w:t xml:space="preserve">Y la propuesta la acabo con un </w:t>
+      </w:r>
+      <w:proofErr w:type="spellStart"/>
+      <w:r>
+        <w:t>mock</w:t>
+      </w:r>
+      <w:proofErr w:type="spellEnd"/>
+      <w:r>
+        <w:t>-up, un sketch de como se ve esto. Con boli, Photoshop, o lo que sea. Hay que verlo.</w:t>
       </w:r>
     </w:p>
     <w:p/>
     <w:p>
       <w:r>
-        <w:t>En diálogos estaba innovando  pq ya existía los diálogos, en los peluqueros no innovo, estoy creando una mecánica. Y lo que interesa  (2/3h  para pensar y 1h para escribir documento). Las reglas resumidas en modo guiones:</w:t>
+        <w:t xml:space="preserve">En diálogos estaba </w:t>
+      </w:r>
+      <w:proofErr w:type="gramStart"/>
+      <w:r>
+        <w:t xml:space="preserve">innovando  </w:t>
+      </w:r>
+      <w:proofErr w:type="spellStart"/>
+      <w:r>
+        <w:t>pq</w:t>
+      </w:r>
+      <w:proofErr w:type="spellEnd"/>
+      <w:proofErr w:type="gramEnd"/>
+      <w:r>
+        <w:t xml:space="preserve"> ya existía los diálogos, en los peluqueros no innovo, estoy creando una mecánica. Y lo que </w:t>
+      </w:r>
+      <w:proofErr w:type="gramStart"/>
+      <w:r>
+        <w:t>interesa  (</w:t>
+      </w:r>
+      <w:proofErr w:type="gramEnd"/>
+      <w:r>
+        <w:t>2/3h  para pensar y 1h para escribir documento). Las reglas resumidas en modo guiones:</w:t>
       </w:r>
     </w:p>
     <w:p>
@@ -1583,17 +2400,715 @@
     <w:p>
       <w:r>
         <w:lastRenderedPageBreak/>
-        <w:t>PELUQUERIA. Cortar el pelo, no teñimos. En femenino, solo hay una mujer en la peluqueria. No es sandbox (no queremos hacer lo que queramos), sino que la mujer quiere un corte de pelo especial. Lo quiere largo, corto, …</w:t>
-      </w:r>
-    </w:p>
-    <w:p>
-      <w:r>
-        <w:t>2/3 paginas contando el mock-up</w:t>
+        <w:t xml:space="preserve">PELUQUERIA. Cortar el pelo, no teñimos. En femenino, solo hay una mujer en la </w:t>
+      </w:r>
+      <w:proofErr w:type="spellStart"/>
+      <w:r>
+        <w:t>peluqueria</w:t>
+      </w:r>
+      <w:proofErr w:type="spellEnd"/>
+      <w:r>
+        <w:t xml:space="preserve">. No es </w:t>
+      </w:r>
+      <w:proofErr w:type="spellStart"/>
+      <w:r>
+        <w:t>sandbox</w:t>
+      </w:r>
+      <w:proofErr w:type="spellEnd"/>
+      <w:r>
+        <w:t xml:space="preserve"> (no queremos hacer lo que queramos), sino que la mujer quiere un corte de pelo especial. Lo quiere largo, corto, …</w:t>
+      </w:r>
+    </w:p>
+    <w:p>
+      <w:r>
+        <w:t xml:space="preserve">2/3 </w:t>
+      </w:r>
+      <w:proofErr w:type="spellStart"/>
+      <w:r>
+        <w:t>paginas</w:t>
+      </w:r>
+      <w:proofErr w:type="spellEnd"/>
+      <w:r>
+        <w:t xml:space="preserve"> contando el </w:t>
+      </w:r>
+      <w:proofErr w:type="spellStart"/>
+      <w:r>
+        <w:t>mock</w:t>
+      </w:r>
+      <w:proofErr w:type="spellEnd"/>
+      <w:r>
+        <w:t>-up</w:t>
       </w:r>
     </w:p>
     <w:p/>
     <w:p/>
+    <w:p>
+      <w:r>
+        <w:t>FLUJO (FLOW)</w:t>
+      </w:r>
+    </w:p>
+    <w:p>
+      <w:r>
+        <w:t xml:space="preserve">Buscar en Wikipedia Flow </w:t>
+      </w:r>
+      <w:proofErr w:type="spellStart"/>
+      <w:r>
+        <w:t>theory</w:t>
+      </w:r>
+      <w:proofErr w:type="spellEnd"/>
+    </w:p>
+    <w:p>
+      <w:r>
+        <w:t xml:space="preserve">Mide cual es el rendimiento de la gente usando algo. Lo </w:t>
+      </w:r>
+      <w:proofErr w:type="spellStart"/>
+      <w:r>
+        <w:t>hacemidiendo</w:t>
+      </w:r>
+      <w:proofErr w:type="spellEnd"/>
+      <w:r>
+        <w:t xml:space="preserve"> dos ejes (el reto y performance)</w:t>
+      </w:r>
+    </w:p>
+    <w:p>
+      <w:pPr>
+        <w:pStyle w:val="Prrafodelista"/>
+        <w:numPr>
+          <w:ilvl w:val="0"/>
+          <w:numId w:val="3"/>
+        </w:numPr>
+      </w:pPr>
+      <w:r>
+        <w:t xml:space="preserve">Reto: no es </w:t>
+      </w:r>
+      <w:proofErr w:type="spellStart"/>
+      <w:r>
+        <w:t>lomismo</w:t>
+      </w:r>
+      <w:proofErr w:type="spellEnd"/>
+      <w:r>
+        <w:t xml:space="preserve"> saber usar un coche que otra cosa</w:t>
+      </w:r>
+    </w:p>
+    <w:p>
+      <w:pPr>
+        <w:pStyle w:val="Prrafodelista"/>
+        <w:numPr>
+          <w:ilvl w:val="0"/>
+          <w:numId w:val="3"/>
+        </w:numPr>
+      </w:pPr>
+      <w:r>
+        <w:t>Rendimiento/Performance: lo bien que lo uso</w:t>
+      </w:r>
+    </w:p>
+    <w:p>
+      <w:r>
+        <w:drawing>
+          <wp:inline distT="0" distB="0" distL="0" distR="0" wp14:anchorId="7062B858" wp14:editId="3F226720">
+            <wp:extent cx="1911228" cy="1790700"/>
+            <wp:effectExtent l="0" t="0" r="0" b="0"/>
+            <wp:docPr id="2" name="Imagen 2" descr="Un pizarrón blanco&#10;&#10;Descripción generada automáticamente con confianza media"/>
+            <wp:cNvGraphicFramePr>
+              <a:graphicFrameLocks xmlns:a="http://schemas.openxmlformats.org/drawingml/2006/main" noChangeAspect="1"/>
+            </wp:cNvGraphicFramePr>
+            <a:graphic xmlns:a="http://schemas.openxmlformats.org/drawingml/2006/main">
+              <a:graphicData uri="http://schemas.openxmlformats.org/drawingml/2006/picture">
+                <pic:pic xmlns:pic="http://schemas.openxmlformats.org/drawingml/2006/picture">
+                  <pic:nvPicPr>
+                    <pic:cNvPr id="2" name="Imagen 2" descr="Un pizarrón blanco&#10;&#10;Descripción generada automáticamente con confianza media"/>
+                    <pic:cNvPicPr/>
+                  </pic:nvPicPr>
+                  <pic:blipFill>
+                    <a:blip r:embed="rId10"/>
+                    <a:stretch>
+                      <a:fillRect/>
+                    </a:stretch>
+                  </pic:blipFill>
+                  <pic:spPr>
+                    <a:xfrm>
+                      <a:off x="0" y="0"/>
+                      <a:ext cx="1919422" cy="1798377"/>
+                    </a:xfrm>
+                    <a:prstGeom prst="rect">
+                      <a:avLst/>
+                    </a:prstGeom>
+                  </pic:spPr>
+                </pic:pic>
+              </a:graphicData>
+            </a:graphic>
+          </wp:inline>
+        </w:drawing>
+      </w:r>
+    </w:p>
+    <w:p>
+      <w:r>
+        <w:t xml:space="preserve">Por en medio está el Flow </w:t>
+      </w:r>
+      <w:proofErr w:type="spellStart"/>
+      <w:r>
+        <w:t>State</w:t>
+      </w:r>
+      <w:proofErr w:type="spellEnd"/>
+      <w:r>
+        <w:t>. Pasa lo mismo con el móvil. Conforme vamos aprendiendo el eje va hacia la derecha y hay dopamina.</w:t>
+      </w:r>
+    </w:p>
+    <w:p>
+      <w:r>
+        <w:t xml:space="preserve">El estado de flujo es lo normal y lo de la </w:t>
+      </w:r>
+      <w:proofErr w:type="spellStart"/>
+      <w:r>
+        <w:t>izq</w:t>
+      </w:r>
+      <w:proofErr w:type="spellEnd"/>
+      <w:r>
+        <w:t xml:space="preserve"> es la bici.</w:t>
+      </w:r>
+    </w:p>
+    <w:p>
+      <w:r>
+        <w:drawing>
+          <wp:inline distT="0" distB="0" distL="0" distR="0" wp14:anchorId="5EA5F3C7" wp14:editId="3706E24E">
+            <wp:extent cx="2505075" cy="1973936"/>
+            <wp:effectExtent l="0" t="0" r="0" b="7620"/>
+            <wp:docPr id="5" name="Imagen 5" descr="Un dibujo de una persona&#10;&#10;Descripción generada automáticamente con confianza baja"/>
+            <wp:cNvGraphicFramePr>
+              <a:graphicFrameLocks xmlns:a="http://schemas.openxmlformats.org/drawingml/2006/main" noChangeAspect="1"/>
+            </wp:cNvGraphicFramePr>
+            <a:graphic xmlns:a="http://schemas.openxmlformats.org/drawingml/2006/main">
+              <a:graphicData uri="http://schemas.openxmlformats.org/drawingml/2006/picture">
+                <pic:pic xmlns:pic="http://schemas.openxmlformats.org/drawingml/2006/picture">
+                  <pic:nvPicPr>
+                    <pic:cNvPr id="5" name="Imagen 5" descr="Un dibujo de una persona&#10;&#10;Descripción generada automáticamente con confianza baja"/>
+                    <pic:cNvPicPr/>
+                  </pic:nvPicPr>
+                  <pic:blipFill>
+                    <a:blip r:embed="rId11"/>
+                    <a:stretch>
+                      <a:fillRect/>
+                    </a:stretch>
+                  </pic:blipFill>
+                  <pic:spPr>
+                    <a:xfrm>
+                      <a:off x="0" y="0"/>
+                      <a:ext cx="2520771" cy="1986304"/>
+                    </a:xfrm>
+                    <a:prstGeom prst="rect">
+                      <a:avLst/>
+                    </a:prstGeom>
+                  </pic:spPr>
+                </pic:pic>
+              </a:graphicData>
+            </a:graphic>
+          </wp:inline>
+        </w:drawing>
+      </w:r>
+    </w:p>
+    <w:p>
+      <w:r>
+        <w:t>Hay 3 zonas:</w:t>
+      </w:r>
+    </w:p>
+    <w:p>
+      <w:pPr>
+        <w:pStyle w:val="Prrafodelista"/>
+        <w:numPr>
+          <w:ilvl w:val="0"/>
+          <w:numId w:val="3"/>
+        </w:numPr>
+      </w:pPr>
+      <w:r>
+        <w:t xml:space="preserve">Lo de abajo </w:t>
+      </w:r>
+      <w:proofErr w:type="spellStart"/>
+      <w:r>
+        <w:t>drcha</w:t>
+      </w:r>
+      <w:proofErr w:type="spellEnd"/>
+      <w:r>
+        <w:t xml:space="preserve"> es </w:t>
+      </w:r>
+      <w:r>
+        <w:rPr>
+          <w:b/>
+          <w:bCs/>
+        </w:rPr>
+        <w:t>trivial</w:t>
+      </w:r>
+      <w:r>
+        <w:t xml:space="preserve"> (</w:t>
+      </w:r>
+      <w:proofErr w:type="spellStart"/>
+      <w:r>
+        <w:t>skylanders</w:t>
+      </w:r>
+      <w:proofErr w:type="spellEnd"/>
+      <w:r>
+        <w:t>). Mi rendimiento supera al reto</w:t>
+      </w:r>
+    </w:p>
+    <w:p>
+      <w:pPr>
+        <w:pStyle w:val="Prrafodelista"/>
+        <w:numPr>
+          <w:ilvl w:val="0"/>
+          <w:numId w:val="3"/>
+        </w:numPr>
+      </w:pPr>
+      <w:r>
+        <w:t xml:space="preserve">Arriba </w:t>
+      </w:r>
+      <w:proofErr w:type="spellStart"/>
+      <w:r>
+        <w:t>izq</w:t>
+      </w:r>
+      <w:proofErr w:type="spellEnd"/>
+      <w:r>
+        <w:t xml:space="preserve"> es </w:t>
+      </w:r>
+      <w:proofErr w:type="gramStart"/>
+      <w:r>
+        <w:rPr>
+          <w:b/>
+          <w:bCs/>
+        </w:rPr>
+        <w:t>frustrante</w:t>
+      </w:r>
+      <w:r>
+        <w:t xml:space="preserve"> ,</w:t>
+      </w:r>
+      <w:proofErr w:type="gramEnd"/>
+      <w:r>
+        <w:t xml:space="preserve"> el reto es superior a mi rendimiento, por más que lo intento no puedo.</w:t>
+      </w:r>
+    </w:p>
+    <w:p>
+      <w:pPr>
+        <w:ind w:left="48"/>
+      </w:pPr>
+      <w:r>
+        <w:t>Tanto arriba como abajo se produce abandono.</w:t>
+      </w:r>
+    </w:p>
+    <w:p>
+      <w:pPr>
+        <w:ind w:left="48"/>
+      </w:pPr>
+      <w:r>
+        <w:lastRenderedPageBreak/>
+        <w:drawing>
+          <wp:inline distT="0" distB="0" distL="0" distR="0" wp14:anchorId="4BD687B0" wp14:editId="0CA291D7">
+            <wp:extent cx="5400040" cy="2056765"/>
+            <wp:effectExtent l="0" t="0" r="0" b="635"/>
+            <wp:docPr id="6" name="Imagen 6"/>
+            <wp:cNvGraphicFramePr>
+              <a:graphicFrameLocks xmlns:a="http://schemas.openxmlformats.org/drawingml/2006/main" noChangeAspect="1"/>
+            </wp:cNvGraphicFramePr>
+            <a:graphic xmlns:a="http://schemas.openxmlformats.org/drawingml/2006/main">
+              <a:graphicData uri="http://schemas.openxmlformats.org/drawingml/2006/picture">
+                <pic:pic xmlns:pic="http://schemas.openxmlformats.org/drawingml/2006/picture">
+                  <pic:nvPicPr>
+                    <pic:cNvPr id="1" name=""/>
+                    <pic:cNvPicPr/>
+                  </pic:nvPicPr>
+                  <pic:blipFill>
+                    <a:blip r:embed="rId12"/>
+                    <a:stretch>
+                      <a:fillRect/>
+                    </a:stretch>
+                  </pic:blipFill>
+                  <pic:spPr>
+                    <a:xfrm>
+                      <a:off x="0" y="0"/>
+                      <a:ext cx="5400040" cy="2056765"/>
+                    </a:xfrm>
+                    <a:prstGeom prst="rect">
+                      <a:avLst/>
+                    </a:prstGeom>
+                  </pic:spPr>
+                </pic:pic>
+              </a:graphicData>
+            </a:graphic>
+          </wp:inline>
+        </w:drawing>
+      </w:r>
+    </w:p>
+    <w:p>
+      <w:pPr>
+        <w:ind w:left="48"/>
+      </w:pPr>
+      <w:proofErr w:type="spellStart"/>
+      <w:r>
+        <w:t>Suspension</w:t>
+      </w:r>
+      <w:proofErr w:type="spellEnd"/>
+      <w:r>
+        <w:t xml:space="preserve"> de desconfianza (suspensión </w:t>
+      </w:r>
+      <w:proofErr w:type="spellStart"/>
+      <w:r>
+        <w:t>of</w:t>
+      </w:r>
+      <w:proofErr w:type="spellEnd"/>
+      <w:r>
+        <w:t xml:space="preserve"> </w:t>
+      </w:r>
+      <w:proofErr w:type="spellStart"/>
+      <w:r>
+        <w:t>disbelief</w:t>
+      </w:r>
+      <w:proofErr w:type="spellEnd"/>
+      <w:r>
+        <w:t xml:space="preserve">): tu cuando llevas 10/15 min ahí en el videojuego inmerso y te dejas llevar. Lo puedes experimentar en el cine </w:t>
+      </w:r>
+      <w:r>
+        <w:t xml:space="preserve">y </w:t>
+      </w:r>
+      <w:proofErr w:type="spellStart"/>
+      <w:r>
+        <w:t>estas</w:t>
+      </w:r>
+      <w:proofErr w:type="spellEnd"/>
+      <w:r>
+        <w:t xml:space="preserve"> ahí dentro y de repente te dan un codazo y vuelves.</w:t>
+      </w:r>
+    </w:p>
+    <w:p>
+      <w:pPr>
+        <w:pStyle w:val="Prrafodelista"/>
+        <w:numPr>
+          <w:ilvl w:val="0"/>
+          <w:numId w:val="3"/>
+        </w:numPr>
+      </w:pPr>
+      <w:r>
+        <w:t xml:space="preserve">Se le llama Flow </w:t>
+      </w:r>
+      <w:proofErr w:type="spellStart"/>
+      <w:r>
+        <w:t>porq</w:t>
+      </w:r>
+      <w:proofErr w:type="spellEnd"/>
+      <w:r>
+        <w:t xml:space="preserve"> hay un Flow de dopamina continuo.</w:t>
+      </w:r>
+    </w:p>
+    <w:p>
+      <w:pPr>
+        <w:pStyle w:val="Prrafodelista"/>
+        <w:numPr>
+          <w:ilvl w:val="0"/>
+          <w:numId w:val="3"/>
+        </w:numPr>
+      </w:pPr>
+      <w:r>
+        <w:t>Hay un Disfrute</w:t>
+      </w:r>
+    </w:p>
+    <w:p>
+      <w:pPr>
+        <w:pStyle w:val="Prrafodelista"/>
+        <w:numPr>
+          <w:ilvl w:val="0"/>
+          <w:numId w:val="3"/>
+        </w:numPr>
+      </w:pPr>
+      <w:r>
+        <w:t xml:space="preserve">Hay una </w:t>
+      </w:r>
+      <w:proofErr w:type="spellStart"/>
+      <w:r>
+        <w:t>perdida</w:t>
+      </w:r>
+      <w:proofErr w:type="spellEnd"/>
+      <w:r>
+        <w:t xml:space="preserve"> de sensación del tiempo</w:t>
+      </w:r>
+    </w:p>
+    <w:p>
+      <w:r>
+        <w:t xml:space="preserve">Esto es completamente positivo. Queremos que el usuario abandone el </w:t>
+      </w:r>
+      <w:proofErr w:type="gramStart"/>
+      <w:r>
+        <w:t xml:space="preserve">mundo </w:t>
+      </w:r>
+      <w:proofErr w:type="spellStart"/>
+      <w:r>
+        <w:t>rea</w:t>
+      </w:r>
+      <w:proofErr w:type="spellEnd"/>
+      <w:proofErr w:type="gramEnd"/>
+      <w:r>
+        <w:t>.</w:t>
+      </w:r>
+    </w:p>
     <w:p/>
+    <w:p>
+      <w:r>
+        <w:t xml:space="preserve">EJ: Cogemos a 3 personas que juegan coches. Hay 3 personas y dado un mismo reto, que es igual de difícil. El rendimiento es distinto (uno </w:t>
+      </w:r>
+      <w:proofErr w:type="spellStart"/>
+      <w:r>
+        <w:t>muybien</w:t>
+      </w:r>
+      <w:proofErr w:type="spellEnd"/>
+      <w:r>
+        <w:t>, otro regular y el otro fatal). Ahora hay un problema. Tenemos que producir el estado de flujo. Solución: el Flow variable. Hay 3</w:t>
+      </w:r>
+    </w:p>
+    <w:p>
+      <w:pPr>
+        <w:pStyle w:val="Prrafodelista"/>
+        <w:numPr>
+          <w:ilvl w:val="0"/>
+          <w:numId w:val="3"/>
+        </w:numPr>
+      </w:pPr>
+      <w:r>
+        <w:t xml:space="preserve">NADA:  si no hacemos nada estamos echando del juego al que juega muy bien y al que juega muy mal. </w:t>
+      </w:r>
+    </w:p>
+    <w:p>
+      <w:pPr>
+        <w:pStyle w:val="Prrafodelista"/>
+        <w:ind w:left="408"/>
+      </w:pPr>
+    </w:p>
+    <w:p>
+      <w:pPr>
+        <w:pStyle w:val="Prrafodelista"/>
+        <w:numPr>
+          <w:ilvl w:val="0"/>
+          <w:numId w:val="3"/>
+        </w:numPr>
+      </w:pPr>
+      <w:r>
+        <w:t xml:space="preserve">Niveles de dificultad: (fácil, mediano, </w:t>
+      </w:r>
+      <w:proofErr w:type="spellStart"/>
+      <w:r>
+        <w:t>dificil</w:t>
+      </w:r>
+      <w:proofErr w:type="spellEnd"/>
+      <w:r>
+        <w:t xml:space="preserve">). Hacer eso es muy fácil. Se coge la métrica que queremos jugar y se le mete un multiplicador (al daño que meten las </w:t>
+      </w:r>
+      <w:proofErr w:type="gramStart"/>
+      <w:r>
+        <w:t>armas</w:t>
+      </w:r>
+      <w:proofErr w:type="gramEnd"/>
+      <w:r>
+        <w:t xml:space="preserve"> por ejemplo). Se puede también cambiar el numero de enemigos o algo así. </w:t>
+      </w:r>
+      <w:r>
+        <w:t xml:space="preserve"> </w:t>
+      </w:r>
+    </w:p>
+    <w:p>
+      <w:pPr>
+        <w:pStyle w:val="Prrafodelista"/>
+      </w:pPr>
+    </w:p>
+    <w:p>
+      <w:pPr>
+        <w:pStyle w:val="Prrafodelista"/>
+        <w:ind w:left="408"/>
+      </w:pPr>
+      <w:r>
+        <w:t>Problema: Ojo esto solo se puede hacer en SINGLEPLAYER</w:t>
+      </w:r>
+    </w:p>
+    <w:p/>
+    <w:p>
+      <w:pPr>
+        <w:pStyle w:val="Prrafodelista"/>
+        <w:numPr>
+          <w:ilvl w:val="0"/>
+          <w:numId w:val="3"/>
+        </w:numPr>
+      </w:pPr>
+      <w:r>
+        <w:t xml:space="preserve">Niveles de dificultad autoajustados: </w:t>
+      </w:r>
+      <w:proofErr w:type="spellStart"/>
+      <w:r>
+        <w:t>esmala</w:t>
+      </w:r>
+      <w:proofErr w:type="spellEnd"/>
+      <w:r>
+        <w:t xml:space="preserve"> idea. Luchas contra un </w:t>
+      </w:r>
+      <w:proofErr w:type="spellStart"/>
+      <w:r>
+        <w:t>boss</w:t>
+      </w:r>
+      <w:proofErr w:type="spellEnd"/>
+      <w:r>
+        <w:t xml:space="preserve">, te crujen, luego te crujen. Y </w:t>
+      </w:r>
+      <w:proofErr w:type="spellStart"/>
+      <w:r>
+        <w:t>trackean</w:t>
+      </w:r>
+      <w:proofErr w:type="spellEnd"/>
+      <w:r>
+        <w:t xml:space="preserve"> cuantos intentos llevas y le preguntas si quieres bajar la dificultad. ESO ES MALA IDEA. Acabas de llamar TONTO al </w:t>
+      </w:r>
+      <w:proofErr w:type="spellStart"/>
+      <w:r>
+        <w:t>player</w:t>
+      </w:r>
+      <w:proofErr w:type="spellEnd"/>
+      <w:r>
+        <w:t xml:space="preserve">. Esta bien </w:t>
+      </w:r>
+      <w:proofErr w:type="gramStart"/>
+      <w:r>
+        <w:t>hacerlo</w:t>
+      </w:r>
+      <w:proofErr w:type="gramEnd"/>
+      <w:r>
+        <w:t xml:space="preserve"> pero nunca le podemos decir eso.</w:t>
+      </w:r>
+    </w:p>
+    <w:p>
+      <w:pPr>
+        <w:pStyle w:val="Prrafodelista"/>
+        <w:ind w:left="408"/>
+      </w:pPr>
+    </w:p>
+    <w:p>
+      <w:pPr>
+        <w:pStyle w:val="Prrafodelista"/>
+        <w:numPr>
+          <w:ilvl w:val="0"/>
+          <w:numId w:val="3"/>
+        </w:numPr>
+      </w:pPr>
+      <w:r>
+        <w:t xml:space="preserve">DDA: Dynamic </w:t>
+      </w:r>
+      <w:proofErr w:type="spellStart"/>
+      <w:r>
+        <w:t>difficulty</w:t>
+      </w:r>
+      <w:proofErr w:type="spellEnd"/>
+      <w:r>
+        <w:t xml:space="preserve"> </w:t>
+      </w:r>
+      <w:proofErr w:type="spellStart"/>
+      <w:r>
+        <w:t>adjustment</w:t>
+      </w:r>
+      <w:proofErr w:type="spellEnd"/>
+      <w:r>
+        <w:t xml:space="preserve">: meto una pequeña IA que analiza que hace el </w:t>
+      </w:r>
+      <w:proofErr w:type="spellStart"/>
+      <w:r>
+        <w:t>player</w:t>
+      </w:r>
+      <w:proofErr w:type="spellEnd"/>
+      <w:r>
+        <w:t xml:space="preserve">. Y esa IA tiene “el mando de volumen” que regula la dificultad. Ejemplo: en el </w:t>
+      </w:r>
+      <w:proofErr w:type="spellStart"/>
+      <w:r>
+        <w:t>uncharted</w:t>
+      </w:r>
+      <w:proofErr w:type="spellEnd"/>
+      <w:r>
+        <w:t xml:space="preserve"> </w:t>
+      </w:r>
+      <w:proofErr w:type="gramStart"/>
+      <w:r>
+        <w:t>que</w:t>
+      </w:r>
+      <w:proofErr w:type="gramEnd"/>
+      <w:r>
+        <w:t xml:space="preserve"> como una línea recta de distintas secciones, en cada sección monitoriza cuantos intentos llevas. Y el </w:t>
+      </w:r>
+      <w:proofErr w:type="spellStart"/>
+      <w:r>
+        <w:t>uncharted</w:t>
+      </w:r>
+      <w:proofErr w:type="spellEnd"/>
+      <w:r>
+        <w:t xml:space="preserve"> hace eso, baja el daño de las armas de los enemigos, aunque tu por dentro pienses que eres bueno, y te da dopamina. Y aunque estés en modo difícil, dentro del difícil pues te lo pueden bajar un poco.</w:t>
+      </w:r>
+    </w:p>
+    <w:p>
+      <w:pPr>
+        <w:ind w:left="408"/>
+      </w:pPr>
+      <w:r>
+        <w:lastRenderedPageBreak/>
+        <w:t xml:space="preserve">Una forma de implementación son los </w:t>
+      </w:r>
+      <w:proofErr w:type="spellStart"/>
+      <w:r>
+        <w:t>Behaviour</w:t>
+      </w:r>
+      <w:proofErr w:type="spellEnd"/>
+      <w:r>
+        <w:t xml:space="preserve"> </w:t>
+      </w:r>
+      <w:proofErr w:type="spellStart"/>
+      <w:r>
+        <w:t>Trees</w:t>
+      </w:r>
+      <w:proofErr w:type="spellEnd"/>
+      <w:r>
+        <w:t xml:space="preserve">. Entra solo a algunos nodos en caso de que el multiplicador este por encima de x, de manera que si estoy en modo </w:t>
+      </w:r>
+      <w:proofErr w:type="spellStart"/>
+      <w:r>
+        <w:t>muyyy</w:t>
+      </w:r>
+      <w:proofErr w:type="spellEnd"/>
+      <w:r>
+        <w:t xml:space="preserve"> difícil entro en todos los nodos y el enemigo puede defenderse, recargar, hacer muchos mas comportamientos. SI no, solo entra a </w:t>
+      </w:r>
+      <w:proofErr w:type="gramStart"/>
+      <w:r>
+        <w:t>atacar</w:t>
+      </w:r>
+      <w:proofErr w:type="gramEnd"/>
+      <w:r>
+        <w:t xml:space="preserve"> por ejemplo.</w:t>
+      </w:r>
+    </w:p>
+    <w:p>
+      <w:pPr>
+        <w:ind w:left="408"/>
+      </w:pPr>
+    </w:p>
+    <w:p>
+      <w:pPr>
+        <w:ind w:left="408"/>
+      </w:pPr>
+    </w:p>
+    <w:p>
+      <w:pPr>
+        <w:pStyle w:val="Prrafodelista"/>
+        <w:ind w:left="408"/>
+      </w:pPr>
+    </w:p>
+    <w:p>
+      <w:pPr>
+        <w:ind w:left="48"/>
+      </w:pPr>
+    </w:p>
+    <w:p>
+      <w:pPr>
+        <w:pStyle w:val="Prrafodelista"/>
+        <w:ind w:left="408"/>
+      </w:pPr>
+    </w:p>
     <w:sectPr>
       <w:pgSz w:w="11906" w:h="16838"/>
       <w:pgMar w:top="1417" w:right="1701" w:bottom="1417" w:left="1701" w:header="708" w:footer="708" w:gutter="0"/>
@@ -1605,7 +3120,7 @@
 </file>
 
 <file path=word/numbering.xml><?xml version="1.0" encoding="utf-8"?>
-<w:numbering xmlns:wpc="http://schemas.microsoft.com/office/word/2010/wordprocessingCanvas" xmlns:cx="http://schemas.microsoft.com/office/drawing/2014/chartex" xmlns:cx1="http://schemas.microsoft.com/office/drawing/2015/9/8/chartex" xmlns:cx2="http://schemas.microsoft.com/office/drawing/2015/10/21/chartex" xmlns:cx3="http://schemas.microsoft.com/office/drawing/2016/5/9/chartex" xmlns:cx4="http://schemas.microsoft.com/office/drawing/2016/5/10/chartex" xmlns:cx5="http://schemas.microsoft.com/office/drawing/2016/5/11/chartex" xmlns:cx6="http://schemas.microsoft.com/office/drawing/2016/5/12/chartex" xmlns:cx7="http://schemas.microsoft.com/office/drawing/2016/5/13/chartex" xmlns:cx8="http://schemas.microsoft.com/office/drawing/2016/5/14/chartex" xmlns:mc="http://schemas.openxmlformats.org/markup-compatibility/2006" xmlns:aink="http://schemas.microsoft.com/office/drawing/2016/ink" xmlns:am3d="http://schemas.microsoft.com/office/drawing/2017/model3d" xmlns:o="urn:schemas-microsoft-com:office:office" xmlns:r="http://schemas.openxmlformats.org/officeDocument/2006/relationships" xmlns:m="http://schemas.openxmlformats.org/officeDocument/2006/math" xmlns:v="urn:schemas-microsoft-com:vml" xmlns:wp14="http://schemas.microsoft.com/office/word/2010/wordprocessingDrawing" xmlns:wp="http://schemas.openxmlformats.org/drawingml/2006/wordprocessingDrawing" xmlns:w10="urn:schemas-microsoft-com:office:word" xmlns:w="http://schemas.openxmlformats.org/wordprocessingml/2006/main" xmlns:w14="http://schemas.microsoft.com/office/word/2010/wordml" xmlns:w15="http://schemas.microsoft.com/office/word/2012/wordml" xmlns:w16cex="http://schemas.microsoft.com/office/word/2018/wordml/cex" xmlns:w16cid="http://schemas.microsoft.com/office/word/2016/wordml/cid" xmlns:w16="http://schemas.microsoft.com/office/word/2018/wordml" xmlns:w16sdtdh="http://schemas.microsoft.com/office/word/2020/wordml/sdtdatahash" xmlns:w16se="http://schemas.microsoft.com/office/word/2015/wordml/symex" xmlns:wpg="http://schemas.microsoft.com/office/word/2010/wordprocessingGroup" xmlns:wpi="http://schemas.microsoft.com/office/word/2010/wordprocessingInk" xmlns:wne="http://schemas.microsoft.com/office/word/2006/wordml" xmlns:wps="http://schemas.microsoft.com/office/word/2010/wordprocessingShape" mc:Ignorable="w14 w15 w16se w16cid w16 w16cex w16sdtdh wp14">
+<w:numbering xmlns:wpc="http://schemas.microsoft.com/office/word/2010/wordprocessingCanvas" xmlns:cx="http://schemas.microsoft.com/office/drawing/2014/chartex" xmlns:cx1="http://schemas.microsoft.com/office/drawing/2015/9/8/chartex" xmlns:cx2="http://schemas.microsoft.com/office/drawing/2015/10/21/chartex" xmlns:cx3="http://schemas.microsoft.com/office/drawing/2016/5/9/chartex" xmlns:cx4="http://schemas.microsoft.com/office/drawing/2016/5/10/chartex" xmlns:cx5="http://schemas.microsoft.com/office/drawing/2016/5/11/chartex" xmlns:cx6="http://schemas.microsoft.com/office/drawing/2016/5/12/chartex" xmlns:cx7="http://schemas.microsoft.com/office/drawing/2016/5/13/chartex" xmlns:cx8="http://schemas.microsoft.com/office/drawing/2016/5/14/chartex" xmlns:mc="http://schemas.openxmlformats.org/markup-compatibility/2006" xmlns:aink="http://schemas.microsoft.com/office/drawing/2016/ink" xmlns:am3d="http://schemas.microsoft.com/office/drawing/2017/model3d" xmlns:o="urn:schemas-microsoft-com:office:office" xmlns:oel="http://schemas.microsoft.com/office/2019/extlst" xmlns:r="http://schemas.openxmlformats.org/officeDocument/2006/relationships" xmlns:m="http://schemas.openxmlformats.org/officeDocument/2006/math" xmlns:v="urn:schemas-microsoft-com:vml" xmlns:wp14="http://schemas.microsoft.com/office/word/2010/wordprocessingDrawing" xmlns:wp="http://schemas.openxmlformats.org/drawingml/2006/wordprocessingDrawing" xmlns:w10="urn:schemas-microsoft-com:office:word" xmlns:w="http://schemas.openxmlformats.org/wordprocessingml/2006/main" xmlns:w14="http://schemas.microsoft.com/office/word/2010/wordml" xmlns:w15="http://schemas.microsoft.com/office/word/2012/wordml" xmlns:w16cex="http://schemas.microsoft.com/office/word/2018/wordml/cex" xmlns:w16cid="http://schemas.microsoft.com/office/word/2016/wordml/cid" xmlns:w16="http://schemas.microsoft.com/office/word/2018/wordml" xmlns:w16sdtdh="http://schemas.microsoft.com/office/word/2020/wordml/sdtdatahash" xmlns:w16se="http://schemas.microsoft.com/office/word/2015/wordml/symex" xmlns:wpg="http://schemas.microsoft.com/office/word/2010/wordprocessingGroup" xmlns:wpi="http://schemas.microsoft.com/office/word/2010/wordprocessingInk" xmlns:wne="http://schemas.microsoft.com/office/word/2006/wordml" xmlns:wps="http://schemas.microsoft.com/office/word/2010/wordprocessingShape" mc:Ignorable="w14 w15 w16se w16cid w16 w16cex w16sdtdh wp14">
   <w:abstractNum w:abstractNumId="0" w15:restartNumberingAfterBreak="0">
     <w:nsid w:val="2F0A538D"/>
     <w:multiLevelType w:val="hybridMultilevel"/>
@@ -2010,16 +3525,16 @@
       </w:pPr>
     </w:lvl>
   </w:abstractNum>
-  <w:num w:numId="1">
+  <w:num w:numId="1" w16cid:durableId="76757614">
     <w:abstractNumId w:val="3"/>
   </w:num>
-  <w:num w:numId="2">
+  <w:num w:numId="2" w16cid:durableId="1283415658">
     <w:abstractNumId w:val="0"/>
   </w:num>
-  <w:num w:numId="3">
+  <w:num w:numId="3" w16cid:durableId="581597987">
     <w:abstractNumId w:val="1"/>
   </w:num>
-  <w:num w:numId="4">
+  <w:num w:numId="4" w16cid:durableId="1237351817">
     <w:abstractNumId w:val="2"/>
   </w:num>
 </w:numbering>

</xml_diff>